<commit_message>
Commit 59: reset working environment and re-ran most of the scripts, to check and correct for some confusions. Updated figures in the doing. Revised the results section. Made a few corrections and additions to the different scripts
</commit_message>
<xml_diff>
--- a/review_files/Revisions/MS_Revisions_track_changes.docx
+++ b/review_files/Revisions/MS_Revisions_track_changes.docx
@@ -3397,14 +3397,7 @@
             <w:rFonts w:cs="Calibri"/>
             <w:lang w:val="en-US"/>
           </w:rPr>
-          <w:t>onfigurations</w:t>
-        </w:r>
-        <w:r>
-          <w:rPr>
-            <w:rFonts w:cs="Calibri"/>
-            <w:lang w:val="en-US"/>
-          </w:rPr>
-          <w:t xml:space="preserve"> </w:t>
+          <w:t xml:space="preserve">onfigurations </w:t>
         </w:r>
       </w:ins>
       <w:r>
@@ -3961,23 +3954,7 @@
             <w:szCs w:val="24"/>
             <w:lang w:val="en-US"/>
           </w:rPr>
-          <w:t xml:space="preserve"> to the </w:t>
-        </w:r>
-        <w:r>
-          <w:rPr>
-            <w:rFonts w:ascii="Calibri" w:hAnsi="Calibri" w:cs="Calibri"/>
-            <w:szCs w:val="24"/>
-            <w:lang w:val="en-US"/>
-          </w:rPr>
-          <w:t>mean configuration of mirrored left mandibles</w:t>
-        </w:r>
-        <w:r>
-          <w:rPr>
-            <w:rFonts w:ascii="Calibri" w:hAnsi="Calibri" w:cs="Calibri"/>
-            <w:szCs w:val="24"/>
-            <w:lang w:val="en-US"/>
-          </w:rPr>
-          <w:t xml:space="preserve"> to produce an exaggerated left mandible configuration</w:t>
+          <w:t xml:space="preserve"> to the mean configuration of mirrored left mandibles to produce an exaggerated left mandible configuration</w:t>
         </w:r>
       </w:ins>
       <w:ins w:id="294" w:author="Ginot, Samuel" w:date="2024-02-07T17:10:00Z">
@@ -4012,15 +3989,7 @@
             <w:szCs w:val="24"/>
             <w:lang w:val="en-US"/>
           </w:rPr>
-          <w:t xml:space="preserve"> from </w:t>
-        </w:r>
-        <w:r>
-          <w:rPr>
-            <w:rFonts w:ascii="Calibri" w:hAnsi="Calibri" w:cs="Calibri"/>
-            <w:szCs w:val="24"/>
-            <w:lang w:val="en-US"/>
-          </w:rPr>
-          <w:t>the mean configuration of right mandibles</w:t>
+          <w:t xml:space="preserve"> from the mean configuration of right mandibles</w:t>
         </w:r>
       </w:ins>
       <w:ins w:id="296" w:author="Ginot, Samuel" w:date="2024-02-07T17:11:00Z">
@@ -4808,6 +4777,37 @@
           <w:lang w:val="en-US"/>
         </w:rPr>
       </w:pPr>
+      <w:del w:id="373" w:author="Ginot, Samuel" w:date="2024-02-08T14:00:00Z">
+        <w:r>
+          <w:rPr>
+            <w:rFonts w:cs="Calibri"/>
+            <w:i/>
+            <w:iCs/>
+            <w:lang w:val="en-US"/>
+          </w:rPr>
+          <w:delText xml:space="preserve">Variability </w:delText>
+        </w:r>
+      </w:del>
+      <w:ins w:id="374" w:author="Ginot, Samuel" w:date="2024-02-08T14:00:00Z">
+        <w:r>
+          <w:rPr>
+            <w:rFonts w:cs="Calibri"/>
+            <w:i/>
+            <w:iCs/>
+            <w:lang w:val="en-US"/>
+          </w:rPr>
+          <w:t>Variation</w:t>
+        </w:r>
+        <w:r>
+          <w:rPr>
+            <w:rFonts w:cs="Calibri"/>
+            <w:i/>
+            <w:iCs/>
+            <w:lang w:val="en-US"/>
+          </w:rPr>
+          <w:t xml:space="preserve"> </w:t>
+        </w:r>
+      </w:ins>
       <w:r>
         <w:rPr>
           <w:rFonts w:cs="Calibri"/>
@@ -4815,7 +4815,7 @@
           <w:iCs/>
           <w:lang w:val="en-US"/>
         </w:rPr>
-        <w:t>Variability and correlations between bite force and asymmetry.</w:t>
+        <w:t>and correlations between bite force and asymmetry.</w:t>
       </w:r>
       <w:r>
         <w:rPr>
@@ -4824,7 +4824,7 @@
         </w:rPr>
         <w:t xml:space="preserve"> To test whether the degree of asymmetry in the head and mandibles was functionally </w:t>
       </w:r>
-      <w:del w:id="373" w:author="Ginot, Samuel" w:date="2024-02-07T16:51:00Z">
+      <w:del w:id="375" w:author="Ginot, Samuel" w:date="2024-02-07T16:51:00Z">
         <w:r>
           <w:rPr>
             <w:rFonts w:cs="Calibri"/>
@@ -4833,7 +4833,7 @@
           <w:delText>constrained</w:delText>
         </w:r>
       </w:del>
-      <w:ins w:id="374" w:author="Ginot, Samuel" w:date="2024-02-07T16:51:00Z">
+      <w:ins w:id="376" w:author="Ginot, Samuel" w:date="2024-02-07T16:51:00Z">
         <w:r>
           <w:rPr>
             <w:rFonts w:cs="Calibri"/>
@@ -4865,7 +4865,7 @@
         </w:rPr>
         <w:t xml:space="preserve"> maximum voluntary bite force (BF), and the various indices of individual asymmetry (iTA, iFA, iDA). One hypothesis was that the functional key-and-lock principle for good occlusion between mandibles would lead to an optimum asymmetry value maximizing bite forces, and therefore to a quadratic relationship between BF and iTA or iDA. On the other hand, FA is generally considered to worsen fitness, therefore possibly leading to a negative relationship between iFA and BF. Finally, to test whether these traits are </w:t>
       </w:r>
-      <w:ins w:id="375" w:author="Ginot, Samuel" w:date="2024-02-07T16:50:00Z">
+      <w:ins w:id="377" w:author="Ginot, Samuel" w:date="2024-02-07T16:50:00Z">
         <w:r>
           <w:rPr>
             <w:rFonts w:cs="Calibri"/>
@@ -4904,7 +4904,7 @@
         </w:rPr>
         <w:t xml:space="preserve">), which can be viewed as a measure of adaptive accuracy </w:t>
       </w:r>
-      <w:bookmarkStart w:id="376" w:name="ZOTERO_BREF_68QdmUc7oQYV"/>
+      <w:bookmarkStart w:id="378" w:name="ZOTERO_BREF_68QdmUc7oQYV"/>
       <w:r>
         <w:rPr>
           <w:rFonts w:cs="Calibri"/>
@@ -4916,7 +4916,7 @@
       <w:r>
         <w:t>élabon &amp; Hansen, 2008)</w:t>
       </w:r>
-      <w:bookmarkEnd w:id="376"/>
+      <w:bookmarkEnd w:id="378"/>
       <w:r>
         <w:rPr>
           <w:rFonts w:cs="Calibri"/>
@@ -4925,6 +4925,46 @@
         </w:rPr>
         <w:t xml:space="preserve">. </w:t>
       </w:r>
+      <w:ins w:id="379" w:author="Ginot, Samuel" w:date="2024-02-08T14:01:00Z">
+        <w:r>
+          <w:rPr>
+            <w:rFonts w:cs="Calibri"/>
+            <w:szCs w:val="24"/>
+            <w:lang w:val="en-US"/>
+          </w:rPr>
+          <w:t>Finally, we tested the relationship between</w:t>
+        </w:r>
+      </w:ins>
+      <w:ins w:id="380" w:author="Ginot, Samuel" w:date="2024-02-08T14:02:00Z">
+        <w:r>
+          <w:rPr>
+            <w:rFonts w:cs="Calibri"/>
+            <w:szCs w:val="24"/>
+            <w:lang w:val="en-US"/>
+          </w:rPr>
+          <w:t xml:space="preserve"> bite force  </w:t>
+        </w:r>
+      </w:ins>
+      <w:ins w:id="381" w:author="Ginot, Samuel" w:date="2024-02-08T14:03:00Z">
+        <w:r>
+          <w:rPr>
+            <w:rFonts w:cs="Calibri"/>
+            <w:szCs w:val="24"/>
+            <w:lang w:val="en-US"/>
+          </w:rPr>
+          <w:t>and left and right mandible shape using two-block partial least squares</w:t>
+        </w:r>
+      </w:ins>
+      <w:ins w:id="382" w:author="Ginot, Samuel" w:date="2024-02-08T14:05:00Z">
+        <w:r>
+          <w:rPr>
+            <w:rFonts w:cs="Calibri"/>
+            <w:szCs w:val="24"/>
+            <w:lang w:val="en-US"/>
+          </w:rPr>
+          <w:t xml:space="preserve">. </w:t>
+        </w:r>
+      </w:ins>
     </w:p>
     <w:p>
       <w:pPr>
@@ -4939,7 +4979,53 @@
           <w:szCs w:val="24"/>
           <w:lang w:val="en-US"/>
         </w:rPr>
-        <w:t>All statistical analyses were carried out in the R programming environment version 4.2.1.</w:t>
+        <w:t>All statistical analyses were carried out in the R programming environment version 4.</w:t>
+      </w:r>
+      <w:del w:id="383" w:author="Ginot, Samuel" w:date="2024-02-08T11:16:00Z">
+        <w:r>
+          <w:rPr>
+            <w:rFonts w:cs="Calibri"/>
+            <w:szCs w:val="24"/>
+            <w:lang w:val="en-US"/>
+          </w:rPr>
+          <w:delText>2.1</w:delText>
+        </w:r>
+      </w:del>
+      <w:ins w:id="384" w:author="Ginot, Samuel" w:date="2024-02-08T11:16:00Z">
+        <w:r>
+          <w:rPr>
+            <w:rFonts w:cs="Calibri"/>
+            <w:szCs w:val="24"/>
+            <w:lang w:val="en-US"/>
+          </w:rPr>
+          <w:t>1.3</w:t>
+        </w:r>
+      </w:ins>
+      <w:ins w:id="385" w:author="Ginot, Samuel" w:date="2024-02-08T10:41:00Z">
+        <w:r>
+          <w:rPr>
+            <w:rFonts w:cs="Calibri"/>
+            <w:szCs w:val="24"/>
+            <w:lang w:val="en-US"/>
+          </w:rPr>
+          <w:t xml:space="preserve"> </w:t>
+        </w:r>
+      </w:ins>
+      <w:bookmarkStart w:id="386" w:name="ZOTERO_BREF_4QHto5RRW4ta"/>
+      <w:r>
+        <w:rPr>
+          <w:rFonts w:ascii="Calibri" w:hAnsi="Calibri" w:cs="Calibri"/>
+        </w:rPr>
+        <w:t>(R Core Team, 2022)</w:t>
+      </w:r>
+      <w:bookmarkEnd w:id="386"/>
+      <w:r>
+        <w:rPr>
+          <w:rFonts w:cs="Calibri"/>
+          <w:szCs w:val="24"/>
+          <w:lang w:val="en-US"/>
+        </w:rPr>
+        <w:t>.</w:t>
       </w:r>
     </w:p>
     <w:p>
@@ -4976,15 +5062,191 @@
           <w:szCs w:val="24"/>
           <w:lang w:val="en-US"/>
         </w:rPr>
-        <w:t>Head shape asymmetry</w:t>
-      </w:r>
-      <w:r>
-        <w:rPr>
-          <w:rFonts w:cs="Calibri"/>
+        <w:t>Head</w:t>
+      </w:r>
+      <w:ins w:id="387" w:author="Ginot, Samuel" w:date="2024-02-08T10:47:00Z">
+        <w:r>
+          <w:rPr>
+            <w:rFonts w:cs="Calibri"/>
+            <w:i/>
+            <w:iCs/>
+            <w:szCs w:val="24"/>
+            <w:lang w:val="en-US"/>
+          </w:rPr>
+          <w:t xml:space="preserve"> and mandible</w:t>
+        </w:r>
+      </w:ins>
+      <w:r>
+        <w:rPr>
+          <w:rFonts w:cs="Calibri"/>
+          <w:i/>
+          <w:iCs/>
           <w:szCs w:val="24"/>
           <w:lang w:val="en-US"/>
         </w:rPr>
-        <w:t>. As expected, head shape at the population level was strongly directionally asymmetric (Table 1, Fig. 3). This directional asymmetry (DA) is however located mostly on the mandibles, with the incisivi (landmarks 18 to 23) being the most conspicuously asymmetric structures, as well as the insertion area of the mandible closer muscle (landmarks 28-29, 32-33; Fig. 3). DA can also be noticed in head structures which are located close to the mandibles, such as the clypeus-labrum region (landmarks 1-3 and 12), and the tentorial bridge (landmarks 14-15). The major directionally asymmetric patterns are the tilting of the clypeus-labrum region towards the right side, and the dorso-ventral and antero-posterior displacement of mandible incisivi. Fluctuating asymmetry (FA) is also significant, although its magnitude is much less than DA. FA is more spread out across the head than DA, however, the incisivi also show a higher FA (Supp. Fig. 1).</w:t>
+        <w:t xml:space="preserve"> shape asymmetry</w:t>
+      </w:r>
+      <w:r>
+        <w:rPr>
+          <w:rFonts w:cs="Calibri"/>
+          <w:szCs w:val="24"/>
+          <w:lang w:val="en-US"/>
+        </w:rPr>
+        <w:t xml:space="preserve">. As expected, </w:t>
+      </w:r>
+      <w:del w:id="388" w:author="Ginot, Samuel" w:date="2024-02-08T10:47:00Z">
+        <w:r>
+          <w:rPr>
+            <w:rFonts w:cs="Calibri"/>
+            <w:szCs w:val="24"/>
+            <w:lang w:val="en-US"/>
+          </w:rPr>
+          <w:delText xml:space="preserve">head </w:delText>
+        </w:r>
+      </w:del>
+      <w:ins w:id="389" w:author="Ginot, Samuel" w:date="2024-02-08T10:47:00Z">
+        <w:r>
+          <w:rPr>
+            <w:rFonts w:cs="Calibri"/>
+            <w:szCs w:val="24"/>
+            <w:lang w:val="en-US"/>
+          </w:rPr>
+          <w:t>mandible</w:t>
+        </w:r>
+        <w:r>
+          <w:rPr>
+            <w:rFonts w:cs="Calibri"/>
+            <w:szCs w:val="24"/>
+            <w:lang w:val="en-US"/>
+          </w:rPr>
+          <w:t xml:space="preserve"> </w:t>
+        </w:r>
+      </w:ins>
+      <w:r>
+        <w:rPr>
+          <w:rFonts w:cs="Calibri"/>
+          <w:szCs w:val="24"/>
+          <w:lang w:val="en-US"/>
+        </w:rPr>
+        <w:t xml:space="preserve">shape at the population level was strongly directionally asymmetric (Table 1, Fig. 3). This directional asymmetry (DA) is however located mostly </w:t>
+      </w:r>
+      <w:del w:id="390" w:author="Ginot, Samuel" w:date="2024-02-08T10:49:00Z">
+        <w:r>
+          <w:rPr>
+            <w:rFonts w:cs="Calibri"/>
+            <w:szCs w:val="24"/>
+            <w:lang w:val="en-US"/>
+          </w:rPr>
+          <w:delText>on the mandibles, with</w:delText>
+        </w:r>
+      </w:del>
+      <w:ins w:id="391" w:author="Ginot, Samuel" w:date="2024-02-08T10:49:00Z">
+        <w:r>
+          <w:rPr>
+            <w:rFonts w:cs="Calibri"/>
+            <w:szCs w:val="24"/>
+            <w:lang w:val="en-US"/>
+          </w:rPr>
+          <w:t>at</w:t>
+        </w:r>
+      </w:ins>
+      <w:r>
+        <w:rPr>
+          <w:rFonts w:cs="Calibri"/>
+          <w:szCs w:val="24"/>
+          <w:lang w:val="en-US"/>
+        </w:rPr>
+        <w:t xml:space="preserve"> the incisivi (landmarks 18 to 23) </w:t>
+      </w:r>
+      <w:del w:id="392" w:author="Ginot, Samuel" w:date="2024-02-08T10:49:00Z">
+        <w:r>
+          <w:rPr>
+            <w:rFonts w:cs="Calibri"/>
+            <w:szCs w:val="24"/>
+            <w:lang w:val="en-US"/>
+          </w:rPr>
+          <w:delText xml:space="preserve">being </w:delText>
+        </w:r>
+      </w:del>
+      <w:ins w:id="393" w:author="Ginot, Samuel" w:date="2024-02-08T10:49:00Z">
+        <w:r>
+          <w:rPr>
+            <w:rFonts w:cs="Calibri"/>
+            <w:szCs w:val="24"/>
+            <w:lang w:val="en-US"/>
+          </w:rPr>
+          <w:t>which are</w:t>
+        </w:r>
+        <w:r>
+          <w:rPr>
+            <w:rFonts w:cs="Calibri"/>
+            <w:szCs w:val="24"/>
+            <w:lang w:val="en-US"/>
+          </w:rPr>
+          <w:t xml:space="preserve"> </w:t>
+        </w:r>
+      </w:ins>
+      <w:r>
+        <w:rPr>
+          <w:rFonts w:cs="Calibri"/>
+          <w:szCs w:val="24"/>
+          <w:lang w:val="en-US"/>
+        </w:rPr>
+        <w:t>the most conspicuously asymmetric structures, as well as the insertion area of the mandible closer muscle (landmarks 28-29, 32-33; Fig. 3). DA can also be noticed in head</w:t>
+      </w:r>
+      <w:ins w:id="394" w:author="Ginot, Samuel" w:date="2024-02-08T10:50:00Z">
+        <w:r>
+          <w:rPr>
+            <w:rFonts w:cs="Calibri"/>
+            <w:szCs w:val="24"/>
+            <w:lang w:val="en-US"/>
+          </w:rPr>
+          <w:t xml:space="preserve"> capsule</w:t>
+        </w:r>
+      </w:ins>
+      <w:r>
+        <w:rPr>
+          <w:rFonts w:cs="Calibri"/>
+          <w:szCs w:val="24"/>
+          <w:lang w:val="en-US"/>
+        </w:rPr>
+        <w:t xml:space="preserve"> structures which are located close to the mandibles, such as the clypeus-labrum region (landmarks 1-3 and 12), and the tentorial bridge (landmarks 14-15). The major directionally asymmetric patterns are the tilting of the clypeus-labrum region towards the right side, and the dorso-ventral and antero-posterior displacement of mandible incisivi. Fluctuating asymmetry (FA) is also significant, </w:t>
+      </w:r>
+      <w:ins w:id="395" w:author="Ginot, Samuel" w:date="2024-02-08T11:44:00Z">
+        <w:r>
+          <w:rPr>
+            <w:rFonts w:cs="Calibri"/>
+            <w:szCs w:val="24"/>
+            <w:lang w:val="en-US"/>
+          </w:rPr>
+          <w:t xml:space="preserve">in the mandibles and in the head caspule, </w:t>
+        </w:r>
+      </w:ins>
+      <w:r>
+        <w:rPr>
+          <w:rFonts w:cs="Calibri"/>
+          <w:szCs w:val="24"/>
+          <w:lang w:val="en-US"/>
+        </w:rPr>
+        <w:t>although its magnitude is much less than DA. FA is more spread out across the head than DA, however, the incisivi also show a higher FA</w:t>
+      </w:r>
+      <w:ins w:id="396" w:author="Ginot, Samuel" w:date="2024-02-08T11:44:00Z">
+        <w:r>
+          <w:rPr>
+            <w:rFonts w:cs="Calibri"/>
+            <w:szCs w:val="24"/>
+            <w:lang w:val="en-US"/>
+          </w:rPr>
+          <w:t xml:space="preserve"> variation component</w:t>
+        </w:r>
+      </w:ins>
+      <w:r>
+        <w:rPr>
+          <w:rFonts w:cs="Calibri"/>
+          <w:szCs w:val="24"/>
+          <w:lang w:val="en-US"/>
+        </w:rPr>
+        <w:t xml:space="preserve"> (Supp. Fig. 1).</w:t>
       </w:r>
     </w:p>
     <w:p>
@@ -5000,155 +5262,1604 @@
           <w:szCs w:val="24"/>
           <w:lang w:val="en-US"/>
         </w:rPr>
-        <w:t xml:space="preserve">When using Neubauer et al.'s (2020) approach, the major asymmetric component, explaining over 90% of asymmetric variance, is directional (Fig. 4). The second axis, which represents about 2% of asymmetric variance is centered around 0 (One sample t-test, mean = 0.0021, t = 0.5208, df = 48, P = 0.6049), and normally distributed (Shapiro-Wilk normality test, W = 0.9885, P = 0.9105), suggesting it represents a FA component. Further axes, representing </w:t>
-      </w:r>
-      <w:r>
-        <w:rPr>
-          <w:rFonts w:ascii="DejaVu Sans" w:eastAsia="DejaVu Sans" w:hAnsi="DejaVu Sans" w:cs="DejaVu Sans"/>
+        <w:t xml:space="preserve">When using Neubauer et al.'s (2020) approach, the </w:t>
+      </w:r>
+      <w:ins w:id="397" w:author="Ginot, Samuel" w:date="2024-02-08T12:12:00Z">
+        <w:r>
+          <w:rPr>
+            <w:rFonts w:cs="Calibri"/>
+            <w:szCs w:val="24"/>
+            <w:lang w:val="en-US"/>
+          </w:rPr>
+          <w:t>asymmetry PCA of the head and mandible both show th</w:t>
+        </w:r>
+      </w:ins>
+      <w:ins w:id="398" w:author="Ginot, Samuel" w:date="2024-02-08T12:13:00Z">
+        <w:r>
+          <w:rPr>
+            <w:rFonts w:cs="Calibri"/>
+            <w:szCs w:val="24"/>
+            <w:lang w:val="en-US"/>
+          </w:rPr>
+          <w:t xml:space="preserve">at the major part of the asymmetric variation is directional, with PC1 accounting for 62% of </w:t>
+        </w:r>
+      </w:ins>
+      <w:ins w:id="399" w:author="Ginot, Samuel" w:date="2024-02-08T12:14:00Z">
+        <w:r>
+          <w:rPr>
+            <w:rFonts w:cs="Calibri"/>
+            <w:szCs w:val="24"/>
+            <w:lang w:val="en-US"/>
+          </w:rPr>
+          <w:t>asymmetric variation for the head capsule, and up to 88% for the mandibles</w:t>
+        </w:r>
+        <w:r>
+          <w:rPr>
+            <w:rFonts w:cs="Calibri"/>
+            <w:szCs w:val="24"/>
+            <w:lang w:val="en-US"/>
+          </w:rPr>
+          <w:t xml:space="preserve"> </w:t>
+        </w:r>
+      </w:ins>
+      <w:del w:id="400" w:author="Ginot, Samuel" w:date="2024-02-08T12:12:00Z">
+        <w:r>
+          <w:rPr>
+            <w:rFonts w:cs="Calibri"/>
+            <w:szCs w:val="24"/>
+            <w:lang w:val="en-US"/>
+          </w:rPr>
+          <w:delText xml:space="preserve">major asymmetric component, explaining over 90% of asymmetric variance, is directional </w:delText>
+        </w:r>
+      </w:del>
+      <w:r>
+        <w:rPr>
+          <w:rFonts w:cs="Calibri"/>
           <w:szCs w:val="24"/>
           <w:lang w:val="en-US"/>
         </w:rPr>
-        <w:t>≤</w:t>
-      </w:r>
+        <w:t xml:space="preserve">(Fig. 4). The second axis, which represents </w:t>
+      </w:r>
+      <w:ins w:id="401" w:author="Ginot, Samuel" w:date="2024-02-08T12:15:00Z">
+        <w:r>
+          <w:rPr>
+            <w:rFonts w:cs="Calibri"/>
+            <w:szCs w:val="24"/>
+            <w:lang w:val="en-US"/>
+          </w:rPr>
+          <w:t xml:space="preserve">for the head and mandibles </w:t>
+        </w:r>
+      </w:ins>
+      <w:del w:id="402" w:author="Ginot, Samuel" w:date="2024-02-08T12:14:00Z">
+        <w:r>
+          <w:rPr>
+            <w:rFonts w:cs="Calibri"/>
+            <w:szCs w:val="24"/>
+            <w:lang w:val="en-US"/>
+          </w:rPr>
+          <w:delText xml:space="preserve">about </w:delText>
+        </w:r>
+      </w:del>
+      <w:ins w:id="403" w:author="Ginot, Samuel" w:date="2024-02-08T12:14:00Z">
+        <w:r>
+          <w:rPr>
+            <w:rFonts w:cs="Calibri"/>
+            <w:szCs w:val="24"/>
+            <w:lang w:val="en-US"/>
+          </w:rPr>
+          <w:t>respectively about</w:t>
+        </w:r>
+        <w:r>
+          <w:rPr>
+            <w:rFonts w:cs="Calibri"/>
+            <w:szCs w:val="24"/>
+            <w:lang w:val="en-US"/>
+          </w:rPr>
+          <w:t xml:space="preserve"> </w:t>
+        </w:r>
+      </w:ins>
+      <w:del w:id="404" w:author="Ginot, Samuel" w:date="2024-02-08T12:14:00Z">
+        <w:r>
+          <w:rPr>
+            <w:rFonts w:cs="Calibri"/>
+            <w:szCs w:val="24"/>
+            <w:lang w:val="en-US"/>
+          </w:rPr>
+          <w:delText>2</w:delText>
+        </w:r>
+      </w:del>
+      <w:ins w:id="405" w:author="Ginot, Samuel" w:date="2024-02-08T12:14:00Z">
+        <w:r>
+          <w:rPr>
+            <w:rFonts w:cs="Calibri"/>
+            <w:szCs w:val="24"/>
+            <w:lang w:val="en-US"/>
+          </w:rPr>
+          <w:t>10</w:t>
+        </w:r>
+      </w:ins>
       <w:r>
         <w:rPr>
           <w:rFonts w:cs="Calibri"/>
           <w:szCs w:val="24"/>
           <w:lang w:val="en-US"/>
         </w:rPr>
-        <w:t>1% of asymmetric variance were not explored. Unexpectedly, iFA and iDA (i.e. positions of individuals along these two asymmetric axes) appear correlated with each other (Fig.4, Pearson's correlation, r = 0.3569, t = 2.6191, df = 47, P = 0.0118). Similar results were obtained when restricting these analyses to landmarks from the mandibles only.</w:t>
-      </w:r>
+        <w:t xml:space="preserve">% </w:t>
+      </w:r>
+      <w:ins w:id="406" w:author="Ginot, Samuel" w:date="2024-02-08T12:14:00Z">
+        <w:r>
+          <w:rPr>
+            <w:rFonts w:cs="Calibri"/>
+            <w:szCs w:val="24"/>
+            <w:lang w:val="en-US"/>
+          </w:rPr>
+          <w:t>and 3</w:t>
+        </w:r>
+        <w:r>
+          <w:rPr>
+            <w:rFonts w:cs="Calibri"/>
+            <w:szCs w:val="24"/>
+            <w:lang w:val="en-US"/>
+          </w:rPr>
+          <w:t xml:space="preserve">% </w:t>
+        </w:r>
+      </w:ins>
+      <w:r>
+        <w:rPr>
+          <w:rFonts w:cs="Calibri"/>
+          <w:szCs w:val="24"/>
+          <w:lang w:val="en-US"/>
+        </w:rPr>
+        <w:t>of asymmetric variance is centered around 0 (</w:t>
+      </w:r>
+      <w:ins w:id="407" w:author="Ginot, Samuel" w:date="2024-02-08T12:17:00Z">
+        <w:r>
+          <w:rPr>
+            <w:rFonts w:cs="Calibri"/>
+            <w:szCs w:val="24"/>
+            <w:lang w:val="en-US"/>
+          </w:rPr>
+          <w:t xml:space="preserve">respectively for the head and mandibles, </w:t>
+        </w:r>
+      </w:ins>
+      <w:del w:id="408" w:author="Ginot, Samuel" w:date="2024-02-08T12:17:00Z">
+        <w:r>
+          <w:rPr>
+            <w:rFonts w:cs="Calibri"/>
+            <w:szCs w:val="24"/>
+            <w:lang w:val="en-US"/>
+          </w:rPr>
+          <w:delText>O</w:delText>
+        </w:r>
+      </w:del>
+      <w:ins w:id="409" w:author="Ginot, Samuel" w:date="2024-02-08T12:17:00Z">
+        <w:r>
+          <w:rPr>
+            <w:rFonts w:cs="Calibri"/>
+            <w:szCs w:val="24"/>
+            <w:lang w:val="en-US"/>
+          </w:rPr>
+          <w:t>o</w:t>
+        </w:r>
+      </w:ins>
+      <w:r>
+        <w:rPr>
+          <w:rFonts w:cs="Calibri"/>
+          <w:szCs w:val="24"/>
+          <w:lang w:val="en-US"/>
+        </w:rPr>
+        <w:t>ne sample t-test, mean =</w:t>
+      </w:r>
+      <w:ins w:id="410" w:author="Ginot, Samuel" w:date="2024-02-08T12:16:00Z">
+        <w:r>
+          <w:rPr>
+            <w:rFonts w:cs="Calibri"/>
+            <w:szCs w:val="24"/>
+            <w:lang w:val="en-US"/>
+          </w:rPr>
+          <w:t xml:space="preserve"> 0.0002 and -0.0003</w:t>
+        </w:r>
+      </w:ins>
+      <w:del w:id="411" w:author="Ginot, Samuel" w:date="2024-02-08T12:16:00Z">
+        <w:r>
+          <w:rPr>
+            <w:rFonts w:cs="Calibri"/>
+            <w:szCs w:val="24"/>
+            <w:lang w:val="en-US"/>
+          </w:rPr>
+          <w:delText xml:space="preserve"> 0.0021</w:delText>
+        </w:r>
+      </w:del>
+      <w:r>
+        <w:rPr>
+          <w:rFonts w:cs="Calibri"/>
+          <w:szCs w:val="24"/>
+          <w:lang w:val="en-US"/>
+        </w:rPr>
+        <w:t xml:space="preserve">, t = </w:t>
+      </w:r>
+      <w:ins w:id="412" w:author="Ginot, Samuel" w:date="2024-02-08T12:17:00Z">
+        <w:r>
+          <w:rPr>
+            <w:rFonts w:cs="Calibri"/>
+            <w:szCs w:val="24"/>
+            <w:lang w:val="en-US"/>
+          </w:rPr>
+          <w:t>0.101 and -0.160</w:t>
+        </w:r>
+      </w:ins>
+      <w:del w:id="413" w:author="Ginot, Samuel" w:date="2024-02-08T12:17:00Z">
+        <w:r>
+          <w:rPr>
+            <w:rFonts w:cs="Calibri"/>
+            <w:szCs w:val="24"/>
+            <w:lang w:val="en-US"/>
+          </w:rPr>
+          <w:delText>0.5208</w:delText>
+        </w:r>
+      </w:del>
+      <w:r>
+        <w:rPr>
+          <w:rFonts w:cs="Calibri"/>
+          <w:szCs w:val="24"/>
+          <w:lang w:val="en-US"/>
+        </w:rPr>
+        <w:t xml:space="preserve">, df = 48, </w:t>
+      </w:r>
+      <w:ins w:id="414" w:author="Ginot, Samuel" w:date="2024-02-08T12:17:00Z">
+        <w:r>
+          <w:rPr>
+            <w:rFonts w:cs="Calibri"/>
+            <w:szCs w:val="24"/>
+            <w:lang w:val="en-US"/>
+          </w:rPr>
+          <w:t xml:space="preserve">both </w:t>
+        </w:r>
+      </w:ins>
+      <w:r>
+        <w:rPr>
+          <w:rFonts w:cs="Calibri"/>
+          <w:szCs w:val="24"/>
+          <w:lang w:val="en-US"/>
+        </w:rPr>
+        <w:t xml:space="preserve">P </w:t>
+      </w:r>
+      <w:del w:id="415" w:author="Ginot, Samuel" w:date="2024-02-08T12:17:00Z">
+        <w:r>
+          <w:rPr>
+            <w:rFonts w:cs="Calibri"/>
+            <w:szCs w:val="24"/>
+            <w:lang w:val="en-US"/>
+          </w:rPr>
+          <w:delText>=</w:delText>
+        </w:r>
+      </w:del>
+      <w:ins w:id="416" w:author="Ginot, Samuel" w:date="2024-02-08T12:17:00Z">
+        <w:r>
+          <w:rPr>
+            <w:rFonts w:cs="Calibri"/>
+            <w:szCs w:val="24"/>
+            <w:lang w:val="en-US"/>
+          </w:rPr>
+          <w:t>&gt;</w:t>
+        </w:r>
+      </w:ins>
+      <w:r>
+        <w:rPr>
+          <w:rFonts w:cs="Calibri"/>
+          <w:szCs w:val="24"/>
+          <w:lang w:val="en-US"/>
+        </w:rPr>
+        <w:t xml:space="preserve"> </w:t>
+      </w:r>
+      <w:del w:id="417" w:author="Ginot, Samuel" w:date="2024-02-08T12:18:00Z">
+        <w:r>
+          <w:rPr>
+            <w:rFonts w:cs="Calibri"/>
+            <w:szCs w:val="24"/>
+            <w:lang w:val="en-US"/>
+          </w:rPr>
+          <w:delText>0.6049</w:delText>
+        </w:r>
+      </w:del>
+      <w:ins w:id="418" w:author="Ginot, Samuel" w:date="2024-02-08T12:18:00Z">
+        <w:r>
+          <w:rPr>
+            <w:rFonts w:cs="Calibri"/>
+            <w:szCs w:val="24"/>
+            <w:lang w:val="en-US"/>
+          </w:rPr>
+          <w:t>0.85</w:t>
+        </w:r>
+      </w:ins>
+      <w:r>
+        <w:rPr>
+          <w:rFonts w:cs="Calibri"/>
+          <w:szCs w:val="24"/>
+          <w:lang w:val="en-US"/>
+        </w:rPr>
+        <w:t>), and normally distributed</w:t>
+      </w:r>
+      <w:ins w:id="419" w:author="Ginot, Samuel" w:date="2024-02-08T12:23:00Z">
+        <w:r>
+          <w:rPr>
+            <w:rFonts w:cs="Calibri"/>
+            <w:szCs w:val="24"/>
+            <w:lang w:val="en-US"/>
+          </w:rPr>
+          <w:t xml:space="preserve"> for the mandibles,</w:t>
+        </w:r>
+      </w:ins>
+      <w:ins w:id="420" w:author="Ginot, Samuel" w:date="2024-02-08T12:22:00Z">
+        <w:r>
+          <w:rPr>
+            <w:rFonts w:cs="Calibri"/>
+            <w:szCs w:val="24"/>
+            <w:lang w:val="en-US"/>
+          </w:rPr>
+          <w:t xml:space="preserve"> for the head</w:t>
+        </w:r>
+      </w:ins>
+      <w:ins w:id="421" w:author="Ginot, Samuel" w:date="2024-02-08T12:23:00Z">
+        <w:r>
+          <w:rPr>
+            <w:rFonts w:cs="Calibri"/>
+            <w:szCs w:val="24"/>
+            <w:lang w:val="en-US"/>
+          </w:rPr>
+          <w:t xml:space="preserve"> when removing two extreme data points</w:t>
+        </w:r>
+      </w:ins>
+      <w:r>
+        <w:rPr>
+          <w:rFonts w:cs="Calibri"/>
+          <w:szCs w:val="24"/>
+          <w:lang w:val="en-US"/>
+        </w:rPr>
+        <w:t xml:space="preserve"> (Shapiro-Wilk normality test, W = 0.98</w:t>
+      </w:r>
+      <w:ins w:id="422" w:author="Ginot, Samuel" w:date="2024-02-08T12:23:00Z">
+        <w:r>
+          <w:rPr>
+            <w:rFonts w:cs="Calibri"/>
+            <w:szCs w:val="24"/>
+            <w:lang w:val="en-US"/>
+          </w:rPr>
+          <w:t>58</w:t>
+        </w:r>
+      </w:ins>
+      <w:del w:id="423" w:author="Ginot, Samuel" w:date="2024-02-08T12:23:00Z">
+        <w:r>
+          <w:rPr>
+            <w:rFonts w:cs="Calibri"/>
+            <w:szCs w:val="24"/>
+            <w:lang w:val="en-US"/>
+          </w:rPr>
+          <w:delText>85</w:delText>
+        </w:r>
+      </w:del>
+      <w:ins w:id="424" w:author="Ginot, Samuel" w:date="2024-02-08T12:24:00Z">
+        <w:r>
+          <w:rPr>
+            <w:rFonts w:cs="Calibri"/>
+            <w:szCs w:val="24"/>
+            <w:lang w:val="en-US"/>
+          </w:rPr>
+          <w:t xml:space="preserve"> and 0.9704</w:t>
+        </w:r>
+      </w:ins>
+      <w:r>
+        <w:rPr>
+          <w:rFonts w:cs="Calibri"/>
+          <w:szCs w:val="24"/>
+          <w:lang w:val="en-US"/>
+        </w:rPr>
+        <w:t xml:space="preserve">, </w:t>
+      </w:r>
+      <w:ins w:id="425" w:author="Ginot, Samuel" w:date="2024-02-08T12:24:00Z">
+        <w:r>
+          <w:rPr>
+            <w:rFonts w:cs="Calibri"/>
+            <w:szCs w:val="24"/>
+            <w:lang w:val="en-US"/>
+          </w:rPr>
+          <w:t xml:space="preserve">both </w:t>
+        </w:r>
+      </w:ins>
+      <w:r>
+        <w:rPr>
+          <w:rFonts w:cs="Calibri"/>
+          <w:szCs w:val="24"/>
+          <w:lang w:val="en-US"/>
+        </w:rPr>
+        <w:t xml:space="preserve">P </w:t>
+      </w:r>
+      <w:del w:id="426" w:author="Ginot, Samuel" w:date="2024-02-08T12:24:00Z">
+        <w:r>
+          <w:rPr>
+            <w:rFonts w:cs="Calibri"/>
+            <w:szCs w:val="24"/>
+            <w:lang w:val="en-US"/>
+          </w:rPr>
+          <w:delText>=</w:delText>
+        </w:r>
+      </w:del>
+      <w:ins w:id="427" w:author="Ginot, Samuel" w:date="2024-02-08T12:24:00Z">
+        <w:r>
+          <w:rPr>
+            <w:rFonts w:cs="Calibri"/>
+            <w:szCs w:val="24"/>
+            <w:lang w:val="en-US"/>
+          </w:rPr>
+          <w:t>&gt;</w:t>
+        </w:r>
+      </w:ins>
+      <w:del w:id="428" w:author="Ginot, Samuel" w:date="2024-02-08T12:24:00Z">
+        <w:r>
+          <w:rPr>
+            <w:rFonts w:cs="Calibri"/>
+            <w:szCs w:val="24"/>
+            <w:lang w:val="en-US"/>
+          </w:rPr>
+          <w:delText xml:space="preserve"> 0.9105</w:delText>
+        </w:r>
+      </w:del>
+      <w:ins w:id="429" w:author="Ginot, Samuel" w:date="2024-02-08T12:24:00Z">
+        <w:r>
+          <w:rPr>
+            <w:rFonts w:cs="Calibri"/>
+            <w:szCs w:val="24"/>
+            <w:lang w:val="en-US"/>
+          </w:rPr>
+          <w:t xml:space="preserve"> 0.2</w:t>
+        </w:r>
+      </w:ins>
+      <w:r>
+        <w:rPr>
+          <w:rFonts w:cs="Calibri"/>
+          <w:szCs w:val="24"/>
+          <w:lang w:val="en-US"/>
+        </w:rPr>
+        <w:t>), suggesting it represents a FA component. Further axes</w:t>
+      </w:r>
+      <w:ins w:id="430" w:author="Ginot, Samuel" w:date="2024-02-08T12:20:00Z">
+        <w:r>
+          <w:rPr>
+            <w:rFonts w:cs="Calibri"/>
+            <w:szCs w:val="24"/>
+            <w:lang w:val="en-US"/>
+          </w:rPr>
+          <w:t xml:space="preserve"> </w:t>
+        </w:r>
+      </w:ins>
+      <w:del w:id="431" w:author="Ginot, Samuel" w:date="2024-02-08T12:20:00Z">
+        <w:r>
+          <w:rPr>
+            <w:rFonts w:cs="Calibri"/>
+            <w:szCs w:val="24"/>
+            <w:lang w:val="en-US"/>
+          </w:rPr>
+          <w:delText xml:space="preserve">, representing </w:delText>
+        </w:r>
+        <w:r>
+          <w:rPr>
+            <w:rFonts w:ascii="DejaVu Sans" w:eastAsia="DejaVu Sans" w:hAnsi="DejaVu Sans" w:cs="DejaVu Sans"/>
+            <w:szCs w:val="24"/>
+            <w:lang w:val="en-US"/>
+          </w:rPr>
+          <w:delText>≤</w:delText>
+        </w:r>
+        <w:r>
+          <w:rPr>
+            <w:rFonts w:cs="Calibri"/>
+            <w:szCs w:val="24"/>
+            <w:lang w:val="en-US"/>
+          </w:rPr>
+          <w:delText xml:space="preserve">1% </w:delText>
+        </w:r>
+      </w:del>
+      <w:r>
+        <w:rPr>
+          <w:rFonts w:cs="Calibri"/>
+          <w:szCs w:val="24"/>
+          <w:lang w:val="en-US"/>
+        </w:rPr>
+        <w:t xml:space="preserve">of asymmetric variance were not explored. </w:t>
+      </w:r>
+      <w:del w:id="432" w:author="Ginot, Samuel" w:date="2024-02-08T12:20:00Z">
+        <w:r>
+          <w:rPr>
+            <w:rFonts w:cs="Calibri"/>
+            <w:szCs w:val="24"/>
+            <w:lang w:val="en-US"/>
+          </w:rPr>
+          <w:delText>Unexpectedly, iFA and iDA (i.e. positions of individuals along these two asymmetric axes) appear correlated with each other (Fig.4, Pearson's correlation, r = 0.3569, t = 2.6191, df = 47, P = 0.0118). Similar results were obtained when restricting these analyses to landmarks from the mandibles only.</w:delText>
+        </w:r>
+      </w:del>
     </w:p>
     <w:p>
       <w:pPr>
         <w:jc w:val="both"/>
         <w:rPr>
+          <w:del w:id="433" w:author="Ginot, Samuel" w:date="2024-02-08T13:18:00Z"/>
           <w:lang w:val="en-US"/>
         </w:rPr>
       </w:pPr>
-      <w:r>
-        <w:rPr>
-          <w:rFonts w:cs="Calibri"/>
-          <w:i/>
-          <w:iCs/>
-          <w:szCs w:val="24"/>
-          <w:lang w:val="en-US"/>
-        </w:rPr>
-        <w:t>Modularity and integration</w:t>
-      </w:r>
-      <w:r>
-        <w:rPr>
-          <w:rFonts w:cs="Calibri"/>
-          <w:szCs w:val="24"/>
-          <w:lang w:val="en-US"/>
-        </w:rPr>
-        <w:t>. Both CR and EMMLi do not support the null hypothesis of no modularity in the grasshopper's head (Table 2, Supp. Table 1). EMMLi suggests the most likely modularity partition is the "Head-Mandibles asymmetric-Sensory" one (Fig. 2D), followed by the "Head-Mandibles asymmetric" one (Fig. 2C). On the other hand, the comparison between CR tests suggests the strongest modular signal is found in the simple 2-module "Head-Mandibles" partition (Fig. 2A). CR suggests that all modular partitions are significantly different from the null hypothesis of no modularity, but also that the strengths of modular signals between all those partitions are not significantly different from each other (Table 2). It should also be noted that the partition with the second largest modular effect is the most complex model, the 4 modules "Head-Mandibles asymmetric-Sensory" partition. When running the comparison of CR tests again after module-by-module superimposition, the Z</w:t>
-      </w:r>
-      <w:r>
-        <w:rPr>
-          <w:rFonts w:cs="Calibri"/>
-          <w:szCs w:val="24"/>
-          <w:vertAlign w:val="subscript"/>
-          <w:lang w:val="en-US"/>
-        </w:rPr>
-        <w:t>CR</w:t>
-      </w:r>
-      <w:r>
-        <w:rPr>
-          <w:rFonts w:cs="Calibri"/>
-          <w:szCs w:val="24"/>
-          <w:lang w:val="en-US"/>
-        </w:rPr>
-        <w:t xml:space="preserve"> values are lower (i.e. modular signal gets stronger) overall. This is expected, as these "local" superimposition mathematically tend to add intra-module covariance, and reduce inter-module covariance. Again, all partitions are significantly different from the null hypothesis of no modularity (all P &lt; 0.001), and again the differences between partitions in terms of modularity signal are not significant (all P &gt; 0.1). The strongest modular signal (lowest Z</w:t>
-      </w:r>
-      <w:r>
-        <w:rPr>
-          <w:rFonts w:cs="Calibri"/>
-          <w:szCs w:val="24"/>
-          <w:vertAlign w:val="subscript"/>
-          <w:lang w:val="en-US"/>
-        </w:rPr>
-        <w:t>CR</w:t>
-      </w:r>
-      <w:r>
-        <w:rPr>
-          <w:rFonts w:cs="Calibri"/>
-          <w:szCs w:val="24"/>
-          <w:lang w:val="en-US"/>
-        </w:rPr>
-        <w:t xml:space="preserve">) is found, as with the global superimposition, in the 2-module "Head-Mandibles" partition, and the 4 modules "Head-Mandibles asymmetric-Sensory" partition also has strong modular signal (Fig. 5). It is however striking that the "Half-Half" partition, which has the weakest modular signal with the global superimposition, has on the other hand the second strongest signal in the module-by-module superimposition analysis. </w:t>
-      </w:r>
+      <w:del w:id="434" w:author="Ginot, Samuel" w:date="2024-02-08T13:18:00Z">
+        <w:r>
+          <w:rPr>
+            <w:rFonts w:cs="Calibri"/>
+            <w:i/>
+            <w:iCs/>
+            <w:szCs w:val="24"/>
+            <w:lang w:val="en-US"/>
+          </w:rPr>
+          <w:delText>Modularity and integration</w:delText>
+        </w:r>
+        <w:r>
+          <w:rPr>
+            <w:rFonts w:cs="Calibri"/>
+            <w:szCs w:val="24"/>
+            <w:lang w:val="en-US"/>
+          </w:rPr>
+          <w:delText>. Both CR and EMMLi do not support the null hypothesis of no modularity in the grasshopper's head (Table 2, Supp. Table 1). EMMLi suggests the most likely modularity partition is the "Head-Mandibles asymmetric-Sensory" one (Fig. 2D), followed by the "Head-Mandibles asymmetric" one (Fig. 2C). On the other hand, the comparison between CR tests suggests the strongest modular signal is found in the simple 2-module "Head-Mandibles" partition (Fig. 2A). CR suggests that all modular partitions are significantly different from the null hypothesis of no modularity, but also that the strengths of modular signals between all those partitions are not significantly different from each other (Table 2). It should also be noted that the partition with the second largest modular effect is the most complex model, the 4 modules "Head-Mandibles asymmetric-Sensory" partition. When running the comparison of CR tests again after module-by-module superimposition, the Z</w:delText>
+        </w:r>
+        <w:r>
+          <w:rPr>
+            <w:rFonts w:cs="Calibri"/>
+            <w:szCs w:val="24"/>
+            <w:vertAlign w:val="subscript"/>
+            <w:lang w:val="en-US"/>
+          </w:rPr>
+          <w:delText>CR</w:delText>
+        </w:r>
+        <w:r>
+          <w:rPr>
+            <w:rFonts w:cs="Calibri"/>
+            <w:szCs w:val="24"/>
+            <w:lang w:val="en-US"/>
+          </w:rPr>
+          <w:delText xml:space="preserve"> values are lower (i.e. modular signal gets stronger) overall. This is expected, as these "local" superimposition mathematically tend to add intra-module covariance, and reduce inter-module covariance. Again, all partitions are significantly different from the null hypothesis of no modularity (all P &lt; 0.001), and again the differences between partitions in terms of </w:delText>
+        </w:r>
+        <w:r>
+          <w:rPr>
+            <w:rFonts w:cs="Calibri"/>
+            <w:szCs w:val="24"/>
+            <w:lang w:val="en-US"/>
+          </w:rPr>
+          <w:lastRenderedPageBreak/>
+          <w:delText>modularity signal are not significant (all P &gt; 0.1). The strongest modular signal (lowest Z</w:delText>
+        </w:r>
+        <w:r>
+          <w:rPr>
+            <w:rFonts w:cs="Calibri"/>
+            <w:szCs w:val="24"/>
+            <w:vertAlign w:val="subscript"/>
+            <w:lang w:val="en-US"/>
+          </w:rPr>
+          <w:delText>CR</w:delText>
+        </w:r>
+        <w:r>
+          <w:rPr>
+            <w:rFonts w:cs="Calibri"/>
+            <w:szCs w:val="24"/>
+            <w:lang w:val="en-US"/>
+          </w:rPr>
+          <w:delText xml:space="preserve">) is found, as with the global superimposition, in the 2-module "Head-Mandibles" partition, and the 4 modules "Head-Mandibles asymmetric-Sensory" partition also has strong modular signal (Fig. 5). It is however striking that the "Half-Half" partition, which has the weakest modular signal with the global superimposition, has on the other hand the second strongest signal in the module-by-module superimposition analysis. </w:delText>
+        </w:r>
+      </w:del>
     </w:p>
     <w:p>
       <w:pPr>
         <w:jc w:val="both"/>
         <w:rPr>
+          <w:del w:id="435" w:author="Ginot, Samuel" w:date="2024-02-08T13:18:00Z"/>
+          <w:rFonts w:cs="Calibri"/>
+          <w:szCs w:val="24"/>
           <w:lang w:val="en-US"/>
         </w:rPr>
       </w:pPr>
-      <w:r>
-        <w:rPr>
-          <w:rFonts w:cs="Calibri"/>
-          <w:szCs w:val="24"/>
-          <w:lang w:val="en-US"/>
-        </w:rPr>
-        <w:lastRenderedPageBreak/>
-        <w:t>Pairwise between-module integration analyses (Table 3, Fig. 6) show significant integration between modules in all partitions (all P &lt; 0.02). Differences in integration signal between partitions are generally non-significant (Table 3). The exceptions are the "Half-Half" and "Mandibles only" partitions. The latter has significantly stronger integration than the "Head-Mandible", "Head-Mandibles-Sensory", "Head-Mandibles asymmetric", and "Head-Mandibles asymmetric-Sensory" partitions. The former is only significantly different from the "Head-Mandibles asymmetric" partition. Pairwise r-PLS correlation values from the different partitions (Fig. 6) are generally stronger between spatially close structures. The "Ventral-Dorsal" partition clearly shows the weakest between-module correlation, while the "Half-Half" partition has the strongest one. It should however be noted that the latter excludes midline landmarks, meaning the r-PLS value cannot be directly compared to other partitions (conversely, Z</w:t>
-      </w:r>
-      <w:r>
-        <w:rPr>
-          <w:rFonts w:cs="Calibri"/>
-          <w:szCs w:val="24"/>
-          <w:vertAlign w:val="subscript"/>
-          <w:lang w:val="en-US"/>
-        </w:rPr>
-        <w:t>PLS</w:t>
-      </w:r>
-      <w:r>
-        <w:rPr>
-          <w:rFonts w:cs="Calibri"/>
-          <w:szCs w:val="24"/>
-          <w:lang w:val="en-US"/>
-        </w:rPr>
-        <w:t xml:space="preserve"> values are standardized and can be compared). When using module by module superimposition, results are globally similar, with a fairly strong positive relationship between pairwise r-PLS values computed after global vs. module-by-module superimposition (Fig. 6, Supp. Fig. 2, R² = 0.6783, P &lt; 0.0001). Integration signal is systematically weaker after module-by-module superimposition than after global superimposition. More importantly, these differences lead also to differences in significance (Supp. Fig. 2): while all tests were significant when using the global superimposition, with module-by-module superimposition, integration was not found to be significant in the "Head-Mandibles", the "Head-Mandibles-Sensory", and the "Ventral-Dorsal" partitions. All other partition had significant integration (all P = 0.001), but even in these cases, pairwise integration relationships between individual modules were not always the same as when using global superimposition.</w:t>
-      </w:r>
+      <w:del w:id="436" w:author="Ginot, Samuel" w:date="2024-02-08T13:18:00Z">
+        <w:r>
+          <w:rPr>
+            <w:rFonts w:cs="Calibri"/>
+            <w:szCs w:val="24"/>
+            <w:lang w:val="en-US"/>
+          </w:rPr>
+          <w:delText>Pairwise between-module integration analyses (Table 3, Fig. 6) show significant integration between modules in all partitions (all P &lt; 0.02). Differences in integration signal between partitions are generally non-significant (Table 3). The exceptions are the "Half-Half" and "Mandibles only" partitions. The latter has significantly stronger integration than the "Head-Mandible", "Head-Mandibles-Sensory", "Head-Mandibles asymmetric", and "Head-Mandibles asymmetric-Sensory" partitions. The former is only significantly different from the "Head-Mandibles asymmetric" partition. Pairwise r-PLS correlation values from the different partitions (Fig. 6) are generally stronger between spatially close structures. The "Ventral-Dorsal" partition clearly shows the weakest between-module correlation, while the "Half-Half" partition has the strongest one. It should however be noted that the latter excludes midline landmarks, meaning the r-PLS value cannot be directly compared to other partitions (conversely, Z</w:delText>
+        </w:r>
+        <w:r>
+          <w:rPr>
+            <w:rFonts w:cs="Calibri"/>
+            <w:szCs w:val="24"/>
+            <w:vertAlign w:val="subscript"/>
+            <w:lang w:val="en-US"/>
+          </w:rPr>
+          <w:delText>PLS</w:delText>
+        </w:r>
+        <w:r>
+          <w:rPr>
+            <w:rFonts w:cs="Calibri"/>
+            <w:szCs w:val="24"/>
+            <w:lang w:val="en-US"/>
+          </w:rPr>
+          <w:delText xml:space="preserve"> values are standardized and can be compared). When using module by module superimposition, results are globally similar, with a fairly strong positive relationship between pairwise r-PLS values computed after global vs. module-by-module superimposition (Fig. 6, Supp. Fig. 2, R² = 0.6783, P &lt; 0.0001). Integration signal is systematically weaker after module-by-module superimposition than after global superimposition. More importantly, these differences lead also to differences in significance (Supp. Fig. 2): while all tests were significant when using the global superimposition, with module-by-module superimposition, integration was not found to be significant in the "Head-Mandibles", the "Head-Mandibles-Sensory", and the "Ventral-Dorsal" partitions. All other partition had significant integration (all P = 0.001), but even in these cases, pairwise integration relationships between individual modules were not always the same as when using global superimposition.</w:delText>
+        </w:r>
+      </w:del>
     </w:p>
     <w:p>
       <w:pPr>
         <w:jc w:val="both"/>
         <w:rPr>
+          <w:ins w:id="437" w:author="Ginot, Samuel" w:date="2024-02-08T13:19:00Z"/>
+          <w:lang w:val="en-US"/>
+        </w:rPr>
+      </w:pPr>
+      <w:ins w:id="438" w:author="Ginot, Samuel" w:date="2024-02-08T13:19:00Z">
+        <w:r>
+          <w:rPr>
+            <w:rFonts w:cs="Calibri"/>
+            <w:i/>
+            <w:iCs/>
+            <w:szCs w:val="24"/>
+            <w:lang w:val="en-US"/>
+            <w:rPrChange w:id="439" w:author="Ginot, Samuel" w:date="2024-02-08T13:59:00Z">
+              <w:rPr>
+                <w:rFonts w:cs="Calibri"/>
+                <w:szCs w:val="24"/>
+                <w:lang w:val="en-US"/>
+              </w:rPr>
+            </w:rPrChange>
+          </w:rPr>
+          <w:t>Covariation patterns</w:t>
+        </w:r>
+        <w:r>
+          <w:rPr>
+            <w:rFonts w:cs="Calibri"/>
+            <w:szCs w:val="24"/>
+            <w:lang w:val="en-US"/>
+          </w:rPr>
+          <w:t>.</w:t>
+        </w:r>
+      </w:ins>
+      <w:ins w:id="440" w:author="Ginot, Samuel" w:date="2024-02-08T13:47:00Z">
+        <w:r>
+          <w:rPr>
+            <w:rFonts w:cs="Calibri"/>
+            <w:szCs w:val="24"/>
+            <w:lang w:val="en-US"/>
+          </w:rPr>
+          <w:t xml:space="preserve"> Covariance ratio tests, as implemented in function ‘modularity.test’, </w:t>
+        </w:r>
+      </w:ins>
+      <w:ins w:id="441" w:author="Ginot, Samuel" w:date="2024-02-08T13:51:00Z">
+        <w:r>
+          <w:rPr>
+            <w:rFonts w:cs="Calibri"/>
+            <w:szCs w:val="24"/>
+            <w:lang w:val="en-US"/>
+          </w:rPr>
+          <w:t>were significant</w:t>
+        </w:r>
+      </w:ins>
+      <w:ins w:id="442" w:author="Ginot, Samuel" w:date="2024-02-08T13:47:00Z">
+        <w:r>
+          <w:rPr>
+            <w:rFonts w:cs="Calibri"/>
+            <w:szCs w:val="24"/>
+            <w:lang w:val="en-US"/>
+          </w:rPr>
+          <w:t xml:space="preserve"> for a </w:t>
+        </w:r>
+      </w:ins>
+      <w:ins w:id="443" w:author="Ginot, Samuel" w:date="2024-02-08T13:48:00Z">
+        <w:r>
+          <w:rPr>
+            <w:rFonts w:cs="Calibri"/>
+            <w:szCs w:val="24"/>
+            <w:lang w:val="en-US"/>
+          </w:rPr>
+          <w:t>partition between</w:t>
+        </w:r>
+      </w:ins>
+      <w:ins w:id="444" w:author="Ginot, Samuel" w:date="2024-02-08T13:47:00Z">
+        <w:r>
+          <w:rPr>
+            <w:rFonts w:cs="Calibri"/>
+            <w:szCs w:val="24"/>
+            <w:lang w:val="en-US"/>
+          </w:rPr>
+          <w:t xml:space="preserve"> left and right mandible</w:t>
+        </w:r>
+      </w:ins>
+      <w:ins w:id="445" w:author="Ginot, Samuel" w:date="2024-02-08T13:49:00Z">
+        <w:r>
+          <w:rPr>
+            <w:rFonts w:cs="Calibri"/>
+            <w:szCs w:val="24"/>
+            <w:lang w:val="en-US"/>
+          </w:rPr>
+          <w:t xml:space="preserve"> (CR = 0.8739, P = 0.001)</w:t>
+        </w:r>
+      </w:ins>
+      <w:ins w:id="446" w:author="Ginot, Samuel" w:date="2024-02-08T13:47:00Z">
+        <w:r>
+          <w:rPr>
+            <w:rFonts w:cs="Calibri"/>
+            <w:szCs w:val="24"/>
+            <w:lang w:val="en-US"/>
+          </w:rPr>
+          <w:t xml:space="preserve">, </w:t>
+        </w:r>
+      </w:ins>
+      <w:ins w:id="447" w:author="Ginot, Samuel" w:date="2024-02-08T13:48:00Z">
+        <w:r>
+          <w:rPr>
+            <w:rFonts w:cs="Calibri"/>
+            <w:szCs w:val="24"/>
+            <w:lang w:val="en-US"/>
+          </w:rPr>
+          <w:t>as well as between ventral and dorsal halves of the head</w:t>
+        </w:r>
+      </w:ins>
+      <w:ins w:id="448" w:author="Ginot, Samuel" w:date="2024-02-08T13:49:00Z">
+        <w:r>
+          <w:rPr>
+            <w:rFonts w:cs="Calibri"/>
+            <w:szCs w:val="24"/>
+            <w:lang w:val="en-US"/>
+          </w:rPr>
+          <w:t xml:space="preserve"> (CR = </w:t>
+        </w:r>
+      </w:ins>
+      <w:ins w:id="449" w:author="Ginot, Samuel" w:date="2024-02-08T13:50:00Z">
+        <w:r>
+          <w:rPr>
+            <w:rFonts w:cs="Calibri"/>
+            <w:szCs w:val="24"/>
+            <w:lang w:val="en-US"/>
+          </w:rPr>
+          <w:t>0.</w:t>
+        </w:r>
+      </w:ins>
+      <w:ins w:id="450" w:author="Ginot, Samuel" w:date="2024-02-08T13:49:00Z">
+        <w:r>
+          <w:rPr>
+            <w:rFonts w:cs="Calibri"/>
+            <w:szCs w:val="24"/>
+            <w:lang w:val="en-US"/>
+          </w:rPr>
+          <w:t>8</w:t>
+        </w:r>
+      </w:ins>
+      <w:ins w:id="451" w:author="Ginot, Samuel" w:date="2024-02-08T14:41:00Z">
+        <w:r>
+          <w:rPr>
+            <w:rFonts w:cs="Calibri"/>
+            <w:szCs w:val="24"/>
+            <w:lang w:val="en-US"/>
+          </w:rPr>
+          <w:t>900</w:t>
+        </w:r>
+      </w:ins>
+      <w:ins w:id="452" w:author="Ginot, Samuel" w:date="2024-02-08T13:49:00Z">
+        <w:r>
+          <w:rPr>
+            <w:rFonts w:cs="Calibri"/>
+            <w:szCs w:val="24"/>
+            <w:lang w:val="en-US"/>
+          </w:rPr>
+          <w:t>, P =</w:t>
+        </w:r>
+      </w:ins>
+      <w:ins w:id="453" w:author="Ginot, Samuel" w:date="2024-02-08T13:50:00Z">
+        <w:r>
+          <w:rPr>
+            <w:rFonts w:cs="Calibri"/>
+            <w:szCs w:val="24"/>
+            <w:lang w:val="en-US"/>
+          </w:rPr>
+          <w:t xml:space="preserve"> 0.00</w:t>
+        </w:r>
+      </w:ins>
+      <w:ins w:id="454" w:author="Ginot, Samuel" w:date="2024-02-08T14:41:00Z">
+        <w:r>
+          <w:rPr>
+            <w:rFonts w:cs="Calibri"/>
+            <w:szCs w:val="24"/>
+            <w:lang w:val="en-US"/>
+          </w:rPr>
+          <w:t>6</w:t>
+        </w:r>
+      </w:ins>
+      <w:ins w:id="455" w:author="Ginot, Samuel" w:date="2024-02-08T13:50:00Z">
+        <w:r>
+          <w:rPr>
+            <w:rFonts w:cs="Calibri"/>
+            <w:szCs w:val="24"/>
+            <w:lang w:val="en-US"/>
+          </w:rPr>
+          <w:t>)</w:t>
+        </w:r>
+      </w:ins>
+      <w:ins w:id="456" w:author="Ginot, Samuel" w:date="2024-02-08T13:48:00Z">
+        <w:r>
+          <w:rPr>
+            <w:rFonts w:cs="Calibri"/>
+            <w:szCs w:val="24"/>
+            <w:lang w:val="en-US"/>
+          </w:rPr>
+          <w:t>.</w:t>
+        </w:r>
+      </w:ins>
+      <w:ins w:id="457" w:author="Ginot, Samuel" w:date="2024-02-08T13:51:00Z">
+        <w:r>
+          <w:rPr>
+            <w:rFonts w:cs="Calibri"/>
+            <w:szCs w:val="24"/>
+            <w:lang w:val="en-US"/>
+          </w:rPr>
+          <w:t xml:space="preserve"> Both CR values are rather close to 1, suggesting that</w:t>
+        </w:r>
+      </w:ins>
+      <w:ins w:id="458" w:author="Ginot, Samuel" w:date="2024-02-08T14:45:00Z">
+        <w:r>
+          <w:rPr>
+            <w:rFonts w:cs="Calibri"/>
+            <w:szCs w:val="24"/>
+            <w:lang w:val="en-US"/>
+          </w:rPr>
+          <w:t xml:space="preserve"> in both cases</w:t>
+        </w:r>
+      </w:ins>
+      <w:ins w:id="459" w:author="Ginot, Samuel" w:date="2024-02-08T13:52:00Z">
+        <w:r>
+          <w:rPr>
+            <w:rFonts w:cs="Calibri"/>
+            <w:szCs w:val="24"/>
+            <w:lang w:val="en-US"/>
+          </w:rPr>
+          <w:t xml:space="preserve"> the covariance between the putative modules is only</w:t>
+        </w:r>
+      </w:ins>
+      <w:ins w:id="460" w:author="Ginot, Samuel" w:date="2024-02-08T13:53:00Z">
+        <w:r>
+          <w:rPr>
+            <w:rFonts w:cs="Calibri"/>
+            <w:szCs w:val="24"/>
+            <w:lang w:val="en-US"/>
+          </w:rPr>
+          <w:t xml:space="preserve"> slightly lower than that within the modules.</w:t>
+        </w:r>
+      </w:ins>
+      <w:ins w:id="461" w:author="Ginot, Samuel" w:date="2024-02-08T14:51:00Z">
+        <w:r>
+          <w:rPr>
+            <w:rFonts w:cs="Calibri"/>
+            <w:szCs w:val="24"/>
+            <w:lang w:val="en-US"/>
+          </w:rPr>
+          <w:t xml:space="preserve"> </w:t>
+        </w:r>
+      </w:ins>
+      <w:ins w:id="462" w:author="Ginot, Samuel" w:date="2024-02-08T14:54:00Z">
+        <w:r>
+          <w:rPr>
+            <w:rFonts w:cs="Calibri"/>
+            <w:szCs w:val="24"/>
+            <w:lang w:val="en-US"/>
+          </w:rPr>
+          <w:t>Pairwise t</w:t>
+        </w:r>
+      </w:ins>
+      <w:ins w:id="463" w:author="Ginot, Samuel" w:date="2024-02-08T14:51:00Z">
+        <w:r>
+          <w:rPr>
+            <w:rFonts w:cs="Calibri"/>
+            <w:szCs w:val="24"/>
+            <w:lang w:val="en-US"/>
+          </w:rPr>
+          <w:t>wo-blocks partial</w:t>
+        </w:r>
+      </w:ins>
+      <w:ins w:id="464" w:author="Ginot, Samuel" w:date="2024-02-08T14:52:00Z">
+        <w:r>
+          <w:rPr>
+            <w:rFonts w:cs="Calibri"/>
+            <w:szCs w:val="24"/>
+            <w:lang w:val="en-US"/>
+          </w:rPr>
+          <w:t xml:space="preserve"> </w:t>
+        </w:r>
+      </w:ins>
+      <w:ins w:id="465" w:author="Ginot, Samuel" w:date="2024-02-08T14:51:00Z">
+        <w:r>
+          <w:rPr>
+            <w:rFonts w:cs="Calibri"/>
+            <w:szCs w:val="24"/>
+            <w:lang w:val="en-US"/>
+          </w:rPr>
+          <w:t>least</w:t>
+        </w:r>
+      </w:ins>
+      <w:ins w:id="466" w:author="Ginot, Samuel" w:date="2024-02-08T14:52:00Z">
+        <w:r>
+          <w:rPr>
+            <w:rFonts w:cs="Calibri"/>
+            <w:szCs w:val="24"/>
+            <w:lang w:val="en-US"/>
+          </w:rPr>
+          <w:t xml:space="preserve"> squares</w:t>
+        </w:r>
+      </w:ins>
+      <w:ins w:id="467" w:author="Ginot, Samuel" w:date="2024-02-08T14:51:00Z">
+        <w:r>
+          <w:rPr>
+            <w:rFonts w:cs="Calibri"/>
+            <w:szCs w:val="24"/>
+            <w:lang w:val="en-US"/>
+          </w:rPr>
+          <w:t xml:space="preserve"> </w:t>
+        </w:r>
+      </w:ins>
+      <w:ins w:id="468" w:author="Ginot, Samuel" w:date="2024-02-08T14:54:00Z">
+        <w:r>
+          <w:rPr>
+            <w:rFonts w:cs="Calibri"/>
+            <w:szCs w:val="24"/>
+            <w:lang w:val="en-US"/>
+          </w:rPr>
+          <w:t>anal</w:t>
+        </w:r>
+      </w:ins>
+      <w:ins w:id="469" w:author="Ginot, Samuel" w:date="2024-02-08T14:55:00Z">
+        <w:r>
+          <w:rPr>
+            <w:rFonts w:cs="Calibri"/>
+            <w:szCs w:val="24"/>
+            <w:lang w:val="en-US"/>
+          </w:rPr>
+          <w:t>yses between the four putative modules show significant correlation between</w:t>
+        </w:r>
+      </w:ins>
+      <w:ins w:id="470" w:author="Ginot, Samuel" w:date="2024-02-08T14:57:00Z">
+        <w:r>
+          <w:rPr>
+            <w:rFonts w:cs="Calibri"/>
+            <w:szCs w:val="24"/>
+            <w:lang w:val="en-US"/>
+          </w:rPr>
+          <w:t xml:space="preserve"> both head halves and between left and right</w:t>
+        </w:r>
+      </w:ins>
+      <w:ins w:id="471" w:author="Ginot, Samuel" w:date="2024-02-08T14:55:00Z">
+        <w:r>
+          <w:rPr>
+            <w:rFonts w:cs="Calibri"/>
+            <w:szCs w:val="24"/>
+            <w:lang w:val="en-US"/>
+          </w:rPr>
+          <w:t xml:space="preserve"> </w:t>
+        </w:r>
+      </w:ins>
+      <w:ins w:id="472" w:author="Ginot, Samuel" w:date="2024-02-08T14:59:00Z">
+        <w:r>
+          <w:rPr>
+            <w:rFonts w:cs="Calibri"/>
+            <w:szCs w:val="24"/>
+            <w:lang w:val="en-US"/>
+          </w:rPr>
+          <w:t>mandibles</w:t>
+        </w:r>
+      </w:ins>
+      <w:ins w:id="473" w:author="Ginot, Samuel" w:date="2024-02-08T15:00:00Z">
+        <w:r>
+          <w:rPr>
+            <w:rFonts w:cs="Calibri"/>
+            <w:szCs w:val="24"/>
+            <w:lang w:val="en-US"/>
+          </w:rPr>
+          <w:t xml:space="preserve">, as well as between the ventral head module and left </w:t>
+        </w:r>
+      </w:ins>
+      <w:ins w:id="474" w:author="Ginot, Samuel" w:date="2024-02-08T15:01:00Z">
+        <w:r>
+          <w:rPr>
+            <w:rFonts w:cs="Calibri"/>
+            <w:szCs w:val="24"/>
+            <w:lang w:val="en-US"/>
+          </w:rPr>
+          <w:t>mandible (Fig. 2C</w:t>
+        </w:r>
+      </w:ins>
+      <w:ins w:id="475" w:author="Ginot, Samuel" w:date="2024-02-08T15:02:00Z">
+        <w:r>
+          <w:rPr>
+            <w:rFonts w:cs="Calibri"/>
+            <w:szCs w:val="24"/>
+            <w:lang w:val="en-US"/>
+          </w:rPr>
+          <w:t xml:space="preserve">). </w:t>
+        </w:r>
+      </w:ins>
+      <w:ins w:id="476" w:author="Ginot, Samuel" w:date="2024-02-08T15:55:00Z">
+        <w:r>
+          <w:rPr>
+            <w:rFonts w:cs="Calibri"/>
+            <w:szCs w:val="24"/>
+            <w:lang w:val="en-US"/>
+          </w:rPr>
+          <w:t xml:space="preserve">Covariance and correlation heatmaps display additional details: </w:t>
+        </w:r>
+      </w:ins>
+      <w:ins w:id="477" w:author="Ginot, Samuel" w:date="2024-02-08T15:56:00Z">
+        <w:r>
+          <w:rPr>
+            <w:rFonts w:cs="Calibri"/>
+            <w:szCs w:val="24"/>
+            <w:lang w:val="en-US"/>
+          </w:rPr>
+          <w:t>overall covariances and correlations are higher within and bet</w:t>
+        </w:r>
+      </w:ins>
+      <w:ins w:id="478" w:author="Ginot, Samuel" w:date="2024-02-08T15:57:00Z">
+        <w:r>
+          <w:rPr>
+            <w:rFonts w:cs="Calibri"/>
+            <w:szCs w:val="24"/>
+            <w:lang w:val="en-US"/>
+          </w:rPr>
+          <w:t>ween mandibles than across the head, as illustrated by the warmer colors observed for mandible</w:t>
+        </w:r>
+      </w:ins>
+      <w:ins w:id="479" w:author="Ginot, Samuel" w:date="2024-02-08T15:58:00Z">
+        <w:r>
+          <w:rPr>
+            <w:rFonts w:cs="Calibri"/>
+            <w:szCs w:val="24"/>
+            <w:lang w:val="en-US"/>
+          </w:rPr>
+          <w:t xml:space="preserve">s in Fig 2B and C. </w:t>
+        </w:r>
+      </w:ins>
+      <w:ins w:id="480" w:author="Ginot, Samuel" w:date="2024-02-08T15:59:00Z">
+        <w:r>
+          <w:rPr>
+            <w:rFonts w:cs="Calibri"/>
+            <w:szCs w:val="24"/>
+            <w:lang w:val="en-US"/>
+          </w:rPr>
+          <w:t xml:space="preserve">In the head, the dorsal half, supporting the major sensory structures appear to have greater covariances and correlations </w:t>
+        </w:r>
+      </w:ins>
+      <w:ins w:id="481" w:author="Ginot, Samuel" w:date="2024-02-08T16:00:00Z">
+        <w:r>
+          <w:rPr>
+            <w:rFonts w:cs="Calibri"/>
+            <w:szCs w:val="24"/>
+            <w:lang w:val="en-US"/>
+          </w:rPr>
+          <w:t>compared to the ventral half of the head. Finally</w:t>
+        </w:r>
+      </w:ins>
+      <w:ins w:id="482" w:author="Ginot, Samuel" w:date="2024-02-08T16:02:00Z">
+        <w:r>
+          <w:rPr>
+            <w:rFonts w:cs="Calibri"/>
+            <w:szCs w:val="24"/>
+            <w:lang w:val="en-US"/>
+          </w:rPr>
+          <w:t>,</w:t>
+        </w:r>
+      </w:ins>
+      <w:ins w:id="483" w:author="Ginot, Samuel" w:date="2024-02-08T16:00:00Z">
+        <w:r>
+          <w:rPr>
+            <w:rFonts w:cs="Calibri"/>
+            <w:szCs w:val="24"/>
+            <w:lang w:val="en-US"/>
+          </w:rPr>
+          <w:t xml:space="preserve"> it can be noted that the covariance</w:t>
+        </w:r>
+      </w:ins>
+      <w:ins w:id="484" w:author="Ginot, Samuel" w:date="2024-02-08T16:01:00Z">
+        <w:r>
+          <w:rPr>
+            <w:rFonts w:cs="Calibri"/>
+            <w:szCs w:val="24"/>
+            <w:lang w:val="en-US"/>
+          </w:rPr>
+          <w:t xml:space="preserve">s are on average of the same magnitude between the left and right mandibles as </w:t>
+        </w:r>
+      </w:ins>
+      <w:ins w:id="485" w:author="Ginot, Samuel" w:date="2024-02-08T16:02:00Z">
+        <w:r>
+          <w:rPr>
+            <w:rFonts w:cs="Calibri"/>
+            <w:szCs w:val="24"/>
+            <w:lang w:val="en-US"/>
+          </w:rPr>
+          <w:t>within the left mandible.</w:t>
+        </w:r>
+        <w:r>
+          <w:rPr>
+            <w:rFonts w:cs="Calibri"/>
+            <w:szCs w:val="24"/>
+            <w:lang w:val="en-US"/>
+          </w:rPr>
+          <w:t xml:space="preserve"> This may be at least in part </w:t>
+        </w:r>
+      </w:ins>
+      <w:ins w:id="486" w:author="Ginot, Samuel" w:date="2024-02-08T16:03:00Z">
+        <w:r>
+          <w:rPr>
+            <w:rFonts w:cs="Calibri"/>
+            <w:szCs w:val="24"/>
+            <w:lang w:val="en-US"/>
+          </w:rPr>
+          <w:t>driven by the high covariance/correlation between the homologous points</w:t>
+        </w:r>
+      </w:ins>
+      <w:ins w:id="487" w:author="Ginot, Samuel" w:date="2024-02-08T16:04:00Z">
+        <w:r>
+          <w:rPr>
+            <w:rFonts w:cs="Calibri"/>
+            <w:szCs w:val="24"/>
+            <w:lang w:val="en-US"/>
+          </w:rPr>
+          <w:t xml:space="preserve"> on each side, however, strong covariances and correlations are also observed between all combinations of the </w:t>
+        </w:r>
+      </w:ins>
+      <w:ins w:id="488" w:author="Ginot, Samuel" w:date="2024-02-08T16:05:00Z">
+        <w:r>
+          <w:rPr>
+            <w:rFonts w:cs="Calibri"/>
+            <w:szCs w:val="24"/>
+            <w:lang w:val="en-US"/>
+          </w:rPr>
+          <w:t>points representing the muscle insertions</w:t>
+        </w:r>
+      </w:ins>
+      <w:ins w:id="489" w:author="Ginot, Samuel" w:date="2024-02-08T16:06:00Z">
+        <w:r>
+          <w:rPr>
+            <w:rFonts w:cs="Calibri"/>
+            <w:szCs w:val="24"/>
+            <w:lang w:val="en-US"/>
+          </w:rPr>
+          <w:t xml:space="preserve"> both within and between mandibles.</w:t>
+        </w:r>
+      </w:ins>
+    </w:p>
+    <w:p>
+      <w:pPr>
+        <w:jc w:val="both"/>
+        <w:rPr>
           <w:i/>
           <w:iCs/>
           <w:lang w:val="en-US"/>
         </w:rPr>
       </w:pPr>
+      <w:del w:id="490" w:author="Ginot, Samuel" w:date="2024-02-08T14:00:00Z">
+        <w:r>
+          <w:rPr>
+            <w:i/>
+            <w:iCs/>
+            <w:lang w:val="en-US"/>
+          </w:rPr>
+          <w:delText xml:space="preserve">Variability </w:delText>
+        </w:r>
+      </w:del>
+      <w:ins w:id="491" w:author="Ginot, Samuel" w:date="2024-02-08T14:00:00Z">
+        <w:r>
+          <w:rPr>
+            <w:i/>
+            <w:iCs/>
+            <w:lang w:val="en-US"/>
+          </w:rPr>
+          <w:t>Variation</w:t>
+        </w:r>
+        <w:r>
+          <w:rPr>
+            <w:i/>
+            <w:iCs/>
+            <w:lang w:val="en-US"/>
+          </w:rPr>
+          <w:t xml:space="preserve"> </w:t>
+        </w:r>
+      </w:ins>
       <w:r>
         <w:rPr>
           <w:i/>
           <w:iCs/>
           <w:lang w:val="en-US"/>
         </w:rPr>
-        <w:t>Variability and correlation in bite force and asymmetry</w:t>
-      </w:r>
-      <w:r>
-        <w:rPr>
-          <w:lang w:val="en-US"/>
-        </w:rPr>
-        <w:t xml:space="preserve">. </w:t>
-      </w:r>
+        <w:t>and correlation in bite force</w:t>
+      </w:r>
+      <w:ins w:id="492" w:author="Ginot, Samuel" w:date="2024-02-08T14:00:00Z">
+        <w:r>
+          <w:rPr>
+            <w:i/>
+            <w:iCs/>
+            <w:lang w:val="en-US"/>
+          </w:rPr>
+          <w:t>,</w:t>
+        </w:r>
+      </w:ins>
+      <w:ins w:id="493" w:author="Ginot, Samuel" w:date="2024-02-08T14:59:00Z">
+        <w:r>
+          <w:rPr>
+            <w:i/>
+            <w:iCs/>
+            <w:lang w:val="en-US"/>
+          </w:rPr>
+          <w:t xml:space="preserve"> </w:t>
+        </w:r>
+      </w:ins>
+      <w:ins w:id="494" w:author="Ginot, Samuel" w:date="2024-02-08T14:00:00Z">
+        <w:r>
+          <w:rPr>
+            <w:i/>
+            <w:iCs/>
+            <w:lang w:val="en-US"/>
+          </w:rPr>
+          <w:t>shape</w:t>
+        </w:r>
+      </w:ins>
       <w:r>
         <w:rPr>
           <w:i/>
           <w:iCs/>
           <w:lang w:val="en-US"/>
         </w:rPr>
+        <w:t xml:space="preserve"> and asymmetry</w:t>
+      </w:r>
+      <w:r>
+        <w:rPr>
+          <w:lang w:val="en-US"/>
+        </w:rPr>
+        <w:t>.</w:t>
+      </w:r>
+      <w:ins w:id="495" w:author="Ginot, Samuel" w:date="2024-02-08T16:13:00Z">
+        <w:r>
+          <w:rPr>
+            <w:lang w:val="en-US"/>
+          </w:rPr>
+          <w:t xml:space="preserve"> No shape component is correlated to </w:t>
+        </w:r>
+        <w:r>
+          <w:rPr>
+            <w:i/>
+            <w:iCs/>
+            <w:lang w:val="en-US"/>
+          </w:rPr>
+          <w:t>in vivo</w:t>
+        </w:r>
+        <w:r>
+          <w:rPr>
+            <w:lang w:val="en-US"/>
+          </w:rPr>
+          <w:t xml:space="preserve"> bite force, whether individual mandible</w:t>
+        </w:r>
+      </w:ins>
+      <w:ins w:id="496" w:author="Ginot, Samuel" w:date="2024-02-08T16:22:00Z">
+        <w:r>
+          <w:rPr>
+            <w:lang w:val="en-US"/>
+          </w:rPr>
+          <w:t>s</w:t>
+        </w:r>
+      </w:ins>
+      <w:ins w:id="497" w:author="Ginot, Samuel" w:date="2024-02-08T16:14:00Z">
+        <w:r>
+          <w:rPr>
+            <w:lang w:val="en-US"/>
+          </w:rPr>
+          <w:t xml:space="preserve">, head capsule, </w:t>
+        </w:r>
+      </w:ins>
+      <w:ins w:id="498" w:author="Ginot, Samuel" w:date="2024-02-08T16:22:00Z">
+        <w:r>
+          <w:rPr>
+            <w:lang w:val="en-US"/>
+          </w:rPr>
+          <w:t>or</w:t>
+        </w:r>
+      </w:ins>
+      <w:ins w:id="499" w:author="Ginot, Samuel" w:date="2024-02-08T16:14:00Z">
+        <w:r>
+          <w:rPr>
+            <w:lang w:val="en-US"/>
+          </w:rPr>
+          <w:t xml:space="preserve"> their symmetrical or asymmetrical components are tested</w:t>
+        </w:r>
+      </w:ins>
+      <w:ins w:id="500" w:author="Ginot, Samuel" w:date="2024-02-08T16:20:00Z">
+        <w:r>
+          <w:rPr>
+            <w:lang w:val="en-US"/>
+          </w:rPr>
+          <w:t xml:space="preserve"> (r-PLS = [0.45; 0.54], all</w:t>
+        </w:r>
+      </w:ins>
+      <w:ins w:id="501" w:author="Ginot, Samuel" w:date="2024-02-08T16:21:00Z">
+        <w:r>
+          <w:rPr>
+            <w:lang w:val="en-US"/>
+          </w:rPr>
+          <w:t xml:space="preserve"> P &gt;</w:t>
+        </w:r>
+      </w:ins>
+      <w:ins w:id="502" w:author="Ginot, Samuel" w:date="2024-02-08T16:22:00Z">
+        <w:r>
+          <w:rPr>
+            <w:lang w:val="en-US"/>
+          </w:rPr>
+          <w:t xml:space="preserve"> 0.1)</w:t>
+        </w:r>
+      </w:ins>
+      <w:ins w:id="503" w:author="Ginot, Samuel" w:date="2024-02-08T16:14:00Z">
+        <w:r>
+          <w:rPr>
+            <w:lang w:val="en-US"/>
+          </w:rPr>
+          <w:t>.</w:t>
+        </w:r>
+      </w:ins>
+      <w:r>
+        <w:rPr>
+          <w:lang w:val="en-US"/>
+        </w:rPr>
+        <w:t xml:space="preserve"> </w:t>
+      </w:r>
+      <w:r>
+        <w:rPr>
+          <w:i/>
+          <w:iCs/>
+          <w:lang w:val="en-US"/>
+        </w:rPr>
         <w:t>In vivo</w:t>
       </w:r>
       <w:r>
         <w:rPr>
           <w:lang w:val="en-US"/>
         </w:rPr>
-        <w:t xml:space="preserve"> bite force is correlated neither to iDA (Pearson's correlation, r = -0.0102, t = -0.0691, df = 46, P = 0.9452), nor to iFA (r = 0.1138, t = 0.7771, df = 46, P = 0.4411), nor to iTA (r = 0.0244, t = 0.1657, df = 46, P = 0.8691). Quadratic and linear model fits to the data were all non-significant (all R² &lt; 0.1, all P &gt; 0.2, Fig. 7). This result held whether we used iDA, iFA, iTA, or iDA restricted to only the mandibles. The </w:t>
+        <w:t xml:space="preserve"> bite force is </w:t>
+      </w:r>
+      <w:ins w:id="504" w:author="Ginot, Samuel" w:date="2024-02-08T16:22:00Z">
+        <w:r>
+          <w:rPr>
+            <w:lang w:val="en-US"/>
+          </w:rPr>
+          <w:t xml:space="preserve">also </w:t>
+        </w:r>
+      </w:ins>
+      <w:r>
+        <w:rPr>
+          <w:lang w:val="en-US"/>
+        </w:rPr>
+        <w:lastRenderedPageBreak/>
+        <w:t>correlated neither to iDA</w:t>
+      </w:r>
+      <w:del w:id="505" w:author="Ginot, Samuel" w:date="2024-02-08T16:28:00Z">
+        <w:r>
+          <w:rPr>
+            <w:lang w:val="en-US"/>
+          </w:rPr>
+          <w:delText xml:space="preserve"> (Pearson's correlation, r = -0.0102, t = -0.0691, df = 46, P = 0.9452), nor to iFA (r = 0.1138, t = 0.7771, df = 46, P = 0.4411)</w:delText>
+        </w:r>
+      </w:del>
+      <w:r>
+        <w:rPr>
+          <w:lang w:val="en-US"/>
+        </w:rPr>
+        <w:t>,</w:t>
+      </w:r>
+      <w:ins w:id="506" w:author="Ginot, Samuel" w:date="2024-02-08T16:30:00Z">
+        <w:r>
+          <w:rPr>
+            <w:lang w:val="en-US"/>
+          </w:rPr>
+          <w:t xml:space="preserve"> nor to iFA,</w:t>
+        </w:r>
+      </w:ins>
+      <w:r>
+        <w:rPr>
+          <w:lang w:val="en-US"/>
+        </w:rPr>
+        <w:t xml:space="preserve"> nor to iTA</w:t>
+      </w:r>
+      <w:ins w:id="507" w:author="Ginot, Samuel" w:date="2024-02-08T16:31:00Z">
+        <w:r>
+          <w:rPr>
+            <w:lang w:val="en-US"/>
+          </w:rPr>
+          <w:t xml:space="preserve"> (including size iTA)</w:t>
+        </w:r>
+      </w:ins>
+      <w:ins w:id="508" w:author="Ginot, Samuel" w:date="2024-02-08T16:29:00Z">
+        <w:r>
+          <w:rPr>
+            <w:lang w:val="en-US"/>
+          </w:rPr>
+          <w:t xml:space="preserve"> in ma</w:t>
+        </w:r>
+      </w:ins>
+      <w:ins w:id="509" w:author="Ginot, Samuel" w:date="2024-02-08T16:30:00Z">
+        <w:r>
+          <w:rPr>
+            <w:lang w:val="en-US"/>
+          </w:rPr>
+          <w:t>ndibles or in the head</w:t>
+        </w:r>
+      </w:ins>
+      <w:ins w:id="510" w:author="Ginot, Samuel" w:date="2024-02-08T16:32:00Z">
+        <w:r>
+          <w:rPr>
+            <w:lang w:val="en-US"/>
+          </w:rPr>
+          <w:t xml:space="preserve"> (</w:t>
+        </w:r>
+      </w:ins>
+      <w:ins w:id="511" w:author="Ginot, Samuel" w:date="2024-02-08T16:33:00Z">
+        <w:r>
+          <w:rPr>
+            <w:lang w:val="en-US"/>
+          </w:rPr>
+          <w:t>Pearson</w:t>
+        </w:r>
+        <w:r>
+          <w:rPr>
+            <w:lang w:val="en-US"/>
+          </w:rPr>
+          <w:t xml:space="preserve">’s correlation, </w:t>
+        </w:r>
+      </w:ins>
+      <w:ins w:id="512" w:author="Ginot, Samuel" w:date="2024-02-08T16:34:00Z">
+        <w:r>
+          <w:rPr>
+            <w:lang w:val="en-US"/>
+          </w:rPr>
+          <w:t>all |r| &lt;</w:t>
+        </w:r>
+      </w:ins>
+      <w:ins w:id="513" w:author="Ginot, Samuel" w:date="2024-02-08T16:37:00Z">
+        <w:r>
+          <w:rPr>
+            <w:lang w:val="en-US"/>
+          </w:rPr>
+          <w:t xml:space="preserve"> 0.25</w:t>
+        </w:r>
+      </w:ins>
+      <w:ins w:id="514" w:author="Ginot, Samuel" w:date="2024-02-08T16:35:00Z">
+        <w:r>
+          <w:rPr>
+            <w:lang w:val="en-US"/>
+          </w:rPr>
+          <w:t xml:space="preserve">, </w:t>
+        </w:r>
+      </w:ins>
+      <w:ins w:id="515" w:author="Ginot, Samuel" w:date="2024-02-08T16:32:00Z">
+        <w:r>
+          <w:rPr>
+            <w:lang w:val="en-US"/>
+          </w:rPr>
+          <w:t>all P &gt; 0.1</w:t>
+        </w:r>
+      </w:ins>
+      <w:ins w:id="516" w:author="Ginot, Samuel" w:date="2024-02-08T16:37:00Z">
+        <w:r>
+          <w:rPr>
+            <w:lang w:val="en-US"/>
+          </w:rPr>
+          <w:t>)</w:t>
+        </w:r>
+      </w:ins>
+      <w:del w:id="517" w:author="Ginot, Samuel" w:date="2024-02-08T16:28:00Z">
+        <w:r>
+          <w:rPr>
+            <w:lang w:val="en-US"/>
+          </w:rPr>
+          <w:delText xml:space="preserve"> (r = 0.0244, t = 0.1657, df = 46, P = 0.8691)</w:delText>
+        </w:r>
+      </w:del>
+      <w:r>
+        <w:rPr>
+          <w:lang w:val="en-US"/>
+        </w:rPr>
+        <w:t xml:space="preserve">. Quadratic and linear model fits to the data were all non-significant (all R² &lt; 0.1, all P &gt; 0.2, Fig. </w:t>
+      </w:r>
+      <w:del w:id="518" w:author="Ginot, Samuel" w:date="2024-02-08T16:39:00Z">
+        <w:r>
+          <w:rPr>
+            <w:lang w:val="en-US"/>
+          </w:rPr>
+          <w:delText>7</w:delText>
+        </w:r>
+      </w:del>
+      <w:ins w:id="519" w:author="Ginot, Samuel" w:date="2024-02-08T16:39:00Z">
+        <w:r>
+          <w:rPr>
+            <w:lang w:val="en-US"/>
+          </w:rPr>
+          <w:t>XXX</w:t>
+        </w:r>
+      </w:ins>
+      <w:r>
+        <w:rPr>
+          <w:lang w:val="en-US"/>
+        </w:rPr>
+        <w:t>). This result held whether we used iDA, iFA, iTA,</w:t>
+      </w:r>
+      <w:ins w:id="520" w:author="Ginot, Samuel" w:date="2024-02-08T16:29:00Z">
+        <w:r>
+          <w:rPr>
+            <w:lang w:val="en-US"/>
+          </w:rPr>
+          <w:t xml:space="preserve"> </w:t>
+        </w:r>
+      </w:ins>
+      <w:ins w:id="521" w:author="Ginot, Samuel" w:date="2024-02-08T16:39:00Z">
+        <w:r>
+          <w:rPr>
+            <w:lang w:val="en-US"/>
+          </w:rPr>
+          <w:t xml:space="preserve">and </w:t>
+        </w:r>
+      </w:ins>
+      <w:ins w:id="522" w:author="Ginot, Samuel" w:date="2024-02-08T16:29:00Z">
+        <w:r>
+          <w:rPr>
+            <w:lang w:val="en-US"/>
+          </w:rPr>
+          <w:t xml:space="preserve">for </w:t>
+        </w:r>
+      </w:ins>
+      <w:ins w:id="523" w:author="Ginot, Samuel" w:date="2024-02-08T16:39:00Z">
+        <w:r>
+          <w:rPr>
+            <w:lang w:val="en-US"/>
+          </w:rPr>
+          <w:t xml:space="preserve">both </w:t>
+        </w:r>
+      </w:ins>
+      <w:ins w:id="524" w:author="Ginot, Samuel" w:date="2024-02-08T16:29:00Z">
+        <w:r>
+          <w:rPr>
+            <w:lang w:val="en-US"/>
+          </w:rPr>
+          <w:t xml:space="preserve">the mandibles </w:t>
+        </w:r>
+      </w:ins>
+      <w:ins w:id="525" w:author="Ginot, Samuel" w:date="2024-02-08T16:39:00Z">
+        <w:r>
+          <w:rPr>
+            <w:lang w:val="en-US"/>
+          </w:rPr>
+          <w:t>and</w:t>
+        </w:r>
+      </w:ins>
+      <w:ins w:id="526" w:author="Ginot, Samuel" w:date="2024-02-08T16:29:00Z">
+        <w:r>
+          <w:rPr>
+            <w:lang w:val="en-US"/>
+          </w:rPr>
+          <w:t xml:space="preserve"> for the head capsule</w:t>
+        </w:r>
+      </w:ins>
+      <w:del w:id="527" w:author="Ginot, Samuel" w:date="2024-02-08T16:29:00Z">
+        <w:r>
+          <w:rPr>
+            <w:lang w:val="en-US"/>
+          </w:rPr>
+          <w:delText xml:space="preserve"> or iDA restricted to only the mandibles</w:delText>
+        </w:r>
+      </w:del>
+      <w:r>
+        <w:rPr>
+          <w:lang w:val="en-US"/>
+        </w:rPr>
+        <w:t xml:space="preserve">. The </w:t>
       </w:r>
       <w:r>
         <w:rPr>
@@ -5170,7 +6881,520 @@
           <w:rFonts w:cs="Calibri"/>
           <w:lang w:val="en-US"/>
         </w:rPr>
-        <w:t>) were rather low for iTA (CV</w:t>
+        <w:t xml:space="preserve">) were rather low for </w:t>
+      </w:r>
+      <w:ins w:id="528" w:author="Ginot, Samuel" w:date="2024-02-08T16:43:00Z">
+        <w:r>
+          <w:rPr>
+            <w:rFonts w:cs="Calibri"/>
+            <w:lang w:val="en-US"/>
+          </w:rPr>
+          <w:t xml:space="preserve">mandible shape </w:t>
+        </w:r>
+      </w:ins>
+      <w:ins w:id="529" w:author="Ginot, Samuel" w:date="2024-02-08T16:42:00Z">
+        <w:r>
+          <w:rPr>
+            <w:rFonts w:cs="Calibri"/>
+            <w:lang w:val="en-US"/>
+          </w:rPr>
+          <w:t>iTA</w:t>
+        </w:r>
+      </w:ins>
+      <w:ins w:id="530" w:author="Ginot, Samuel" w:date="2024-02-08T16:43:00Z">
+        <w:r>
+          <w:rPr>
+            <w:rFonts w:cs="Calibri"/>
+            <w:lang w:val="en-US"/>
+          </w:rPr>
+          <w:t xml:space="preserve"> (</w:t>
+        </w:r>
+        <w:r>
+          <w:rPr>
+            <w:rFonts w:cs="Calibri"/>
+            <w:lang w:val="en-US"/>
+          </w:rPr>
+          <w:t>CV</w:t>
+        </w:r>
+        <w:r>
+          <w:rPr>
+            <w:rFonts w:cs="Calibri"/>
+            <w:vertAlign w:val="subscript"/>
+            <w:lang w:val="en-US"/>
+          </w:rPr>
+          <w:t xml:space="preserve">p </w:t>
+        </w:r>
+        <w:r>
+          <w:rPr>
+            <w:rFonts w:cs="Calibri"/>
+            <w:lang w:val="en-US"/>
+          </w:rPr>
+          <w:t>=</w:t>
+        </w:r>
+        <w:r>
+          <w:rPr>
+            <w:rFonts w:cs="Calibri"/>
+            <w:lang w:val="en-US"/>
+          </w:rPr>
+          <w:t xml:space="preserve"> 0.10</w:t>
+        </w:r>
+        <w:r>
+          <w:rPr>
+            <w:rFonts w:cs="Calibri"/>
+            <w:lang w:val="en-US"/>
+          </w:rPr>
+          <w:t>27), mandible size iTA (</w:t>
+        </w:r>
+        <w:r>
+          <w:rPr>
+            <w:rFonts w:cs="Calibri"/>
+            <w:lang w:val="en-US"/>
+          </w:rPr>
+          <w:t>CV</w:t>
+        </w:r>
+        <w:r>
+          <w:rPr>
+            <w:rFonts w:cs="Calibri"/>
+            <w:vertAlign w:val="subscript"/>
+            <w:lang w:val="en-US"/>
+          </w:rPr>
+          <w:t xml:space="preserve">p </w:t>
+        </w:r>
+        <w:r>
+          <w:rPr>
+            <w:rFonts w:cs="Calibri"/>
+            <w:lang w:val="en-US"/>
+          </w:rPr>
+          <w:t>=</w:t>
+        </w:r>
+        <w:r>
+          <w:rPr>
+            <w:rFonts w:cs="Calibri"/>
+            <w:lang w:val="en-US"/>
+          </w:rPr>
+          <w:t xml:space="preserve"> 0.1549), and head shape </w:t>
+        </w:r>
+      </w:ins>
+      <w:ins w:id="531" w:author="Ginot, Samuel" w:date="2024-02-08T16:44:00Z">
+        <w:r>
+          <w:rPr>
+            <w:rFonts w:cs="Calibri"/>
+            <w:lang w:val="en-US"/>
+          </w:rPr>
+          <w:t>iTA (</w:t>
+        </w:r>
+        <w:r>
+          <w:rPr>
+            <w:rFonts w:cs="Calibri"/>
+            <w:lang w:val="en-US"/>
+          </w:rPr>
+          <w:t>CV</w:t>
+        </w:r>
+        <w:r>
+          <w:rPr>
+            <w:rFonts w:cs="Calibri"/>
+            <w:vertAlign w:val="subscript"/>
+            <w:lang w:val="en-US"/>
+          </w:rPr>
+          <w:t xml:space="preserve">p </w:t>
+        </w:r>
+        <w:r>
+          <w:rPr>
+            <w:rFonts w:cs="Calibri"/>
+            <w:lang w:val="en-US"/>
+          </w:rPr>
+          <w:t>=</w:t>
+        </w:r>
+        <w:r>
+          <w:rPr>
+            <w:rFonts w:cs="Calibri"/>
+            <w:lang w:val="en-US"/>
+          </w:rPr>
+          <w:t xml:space="preserve"> 0.1652)</w:t>
+        </w:r>
+      </w:ins>
+      <w:ins w:id="532" w:author="Ginot, Samuel" w:date="2024-02-08T16:48:00Z">
+        <w:r>
+          <w:rPr>
+            <w:rFonts w:cs="Calibri"/>
+            <w:lang w:val="en-US"/>
+          </w:rPr>
+          <w:t xml:space="preserve">. Similar values were found for shape iDA for the mandibles </w:t>
+        </w:r>
+        <w:r>
+          <w:rPr>
+            <w:rFonts w:cs="Calibri"/>
+            <w:lang w:val="en-US"/>
+          </w:rPr>
+          <w:t>(CV</w:t>
+        </w:r>
+        <w:r>
+          <w:rPr>
+            <w:rFonts w:cs="Calibri"/>
+            <w:vertAlign w:val="subscript"/>
+            <w:lang w:val="en-US"/>
+          </w:rPr>
+          <w:t xml:space="preserve">p </w:t>
+        </w:r>
+        <w:r>
+          <w:rPr>
+            <w:rFonts w:cs="Calibri"/>
+            <w:lang w:val="en-US"/>
+          </w:rPr>
+          <w:t>= 0.10</w:t>
+        </w:r>
+      </w:ins>
+      <w:ins w:id="533" w:author="Ginot, Samuel" w:date="2024-02-08T16:49:00Z">
+        <w:r>
+          <w:rPr>
+            <w:rFonts w:cs="Calibri"/>
+            <w:lang w:val="en-US"/>
+          </w:rPr>
+          <w:t>44</w:t>
+        </w:r>
+      </w:ins>
+      <w:ins w:id="534" w:author="Ginot, Samuel" w:date="2024-02-08T16:48:00Z">
+        <w:r>
+          <w:rPr>
+            <w:rFonts w:cs="Calibri"/>
+            <w:lang w:val="en-US"/>
+          </w:rPr>
+          <w:t>)</w:t>
+        </w:r>
+      </w:ins>
+      <w:ins w:id="535" w:author="Ginot, Samuel" w:date="2024-02-08T16:49:00Z">
+        <w:r>
+          <w:rPr>
+            <w:rFonts w:cs="Calibri"/>
+            <w:lang w:val="en-US"/>
+          </w:rPr>
+          <w:t xml:space="preserve">, the head </w:t>
+        </w:r>
+        <w:r>
+          <w:rPr>
+            <w:rFonts w:cs="Calibri"/>
+            <w:lang w:val="en-US"/>
+          </w:rPr>
+          <w:t>(CV</w:t>
+        </w:r>
+        <w:r>
+          <w:rPr>
+            <w:rFonts w:cs="Calibri"/>
+            <w:vertAlign w:val="subscript"/>
+            <w:lang w:val="en-US"/>
+          </w:rPr>
+          <w:t xml:space="preserve">p </w:t>
+        </w:r>
+        <w:r>
+          <w:rPr>
+            <w:rFonts w:cs="Calibri"/>
+            <w:lang w:val="en-US"/>
+          </w:rPr>
+          <w:t>= 0.1</w:t>
+        </w:r>
+        <w:r>
+          <w:rPr>
+            <w:rFonts w:cs="Calibri"/>
+            <w:lang w:val="en-US"/>
+          </w:rPr>
+          <w:t>909</w:t>
+        </w:r>
+        <w:r>
+          <w:rPr>
+            <w:rFonts w:cs="Calibri"/>
+            <w:lang w:val="en-US"/>
+          </w:rPr>
+          <w:t>)</w:t>
+        </w:r>
+        <w:r>
+          <w:rPr>
+            <w:rFonts w:cs="Calibri"/>
+            <w:lang w:val="en-US"/>
+          </w:rPr>
+          <w:t>.</w:t>
+        </w:r>
+      </w:ins>
+      <w:ins w:id="536" w:author="Ginot, Samuel" w:date="2024-02-08T16:48:00Z">
+        <w:r>
+          <w:rPr>
+            <w:rFonts w:cs="Calibri"/>
+            <w:lang w:val="en-US"/>
+          </w:rPr>
+          <w:t xml:space="preserve"> </w:t>
+        </w:r>
+      </w:ins>
+      <w:ins w:id="537" w:author="Ginot, Samuel" w:date="2024-02-08T16:49:00Z">
+        <w:r>
+          <w:rPr>
+            <w:rFonts w:cs="Calibri"/>
+            <w:lang w:val="en-US"/>
+          </w:rPr>
+          <w:t xml:space="preserve">On the other hand, iFA values were very high for both the </w:t>
+        </w:r>
+      </w:ins>
+      <w:ins w:id="538" w:author="Ginot, Samuel" w:date="2024-02-08T16:50:00Z">
+        <w:r>
+          <w:rPr>
+            <w:rFonts w:cs="Calibri"/>
+            <w:lang w:val="en-US"/>
+          </w:rPr>
+          <w:t xml:space="preserve">mandibles </w:t>
+        </w:r>
+        <w:r>
+          <w:rPr>
+            <w:rFonts w:cs="Calibri"/>
+            <w:lang w:val="en-US"/>
+          </w:rPr>
+          <w:t>(CV</w:t>
+        </w:r>
+        <w:r>
+          <w:rPr>
+            <w:rFonts w:cs="Calibri"/>
+            <w:vertAlign w:val="subscript"/>
+            <w:lang w:val="en-US"/>
+          </w:rPr>
+          <w:t xml:space="preserve">p </w:t>
+        </w:r>
+        <w:r>
+          <w:rPr>
+            <w:rFonts w:cs="Calibri"/>
+            <w:lang w:val="en-US"/>
+          </w:rPr>
+          <w:t xml:space="preserve">= </w:t>
+        </w:r>
+        <w:r>
+          <w:rPr>
+            <w:rFonts w:cs="Calibri"/>
+            <w:lang w:val="en-US"/>
+          </w:rPr>
+          <w:t>1.2784</w:t>
+        </w:r>
+        <w:r>
+          <w:rPr>
+            <w:rFonts w:cs="Calibri"/>
+            <w:lang w:val="en-US"/>
+          </w:rPr>
+          <w:t>)</w:t>
+        </w:r>
+        <w:r>
+          <w:rPr>
+            <w:rFonts w:cs="Calibri"/>
+            <w:lang w:val="en-US"/>
+          </w:rPr>
+          <w:t xml:space="preserve"> and head </w:t>
+        </w:r>
+        <w:r>
+          <w:rPr>
+            <w:rFonts w:cs="Calibri"/>
+            <w:lang w:val="en-US"/>
+          </w:rPr>
+          <w:t>(CV</w:t>
+        </w:r>
+        <w:r>
+          <w:rPr>
+            <w:rFonts w:cs="Calibri"/>
+            <w:vertAlign w:val="subscript"/>
+            <w:lang w:val="en-US"/>
+          </w:rPr>
+          <w:t xml:space="preserve">p </w:t>
+        </w:r>
+        <w:r>
+          <w:rPr>
+            <w:rFonts w:cs="Calibri"/>
+            <w:lang w:val="en-US"/>
+          </w:rPr>
+          <w:t xml:space="preserve">= </w:t>
+        </w:r>
+        <w:r>
+          <w:rPr>
+            <w:rFonts w:cs="Calibri"/>
+            <w:lang w:val="en-US"/>
+          </w:rPr>
+          <w:t>1.3015</w:t>
+        </w:r>
+        <w:r>
+          <w:rPr>
+            <w:rFonts w:cs="Calibri"/>
+            <w:lang w:val="en-US"/>
+          </w:rPr>
+          <w:t>)</w:t>
+        </w:r>
+        <w:r>
+          <w:rPr>
+            <w:rFonts w:cs="Calibri"/>
+            <w:lang w:val="en-US"/>
+          </w:rPr>
+          <w:t xml:space="preserve">. </w:t>
+        </w:r>
+      </w:ins>
+      <w:ins w:id="539" w:author="Ginot, Samuel" w:date="2024-02-08T16:52:00Z">
+        <w:r>
+          <w:rPr>
+            <w:rFonts w:cs="Calibri"/>
+            <w:lang w:val="en-US"/>
+          </w:rPr>
+          <w:t xml:space="preserve">Bite force had </w:t>
+        </w:r>
+      </w:ins>
+      <w:ins w:id="540" w:author="Ginot, Samuel" w:date="2024-02-08T16:53:00Z">
+        <w:r>
+          <w:rPr>
+            <w:rFonts w:cs="Calibri"/>
+            <w:lang w:val="en-US"/>
+          </w:rPr>
+          <w:t xml:space="preserve">an intermediate coefficient of phenotypic variation </w:t>
+        </w:r>
+        <w:r>
+          <w:rPr>
+            <w:rFonts w:cs="Calibri"/>
+            <w:lang w:val="en-US"/>
+          </w:rPr>
+          <w:t>(CV</w:t>
+        </w:r>
+        <w:r>
+          <w:rPr>
+            <w:rFonts w:cs="Calibri"/>
+            <w:vertAlign w:val="subscript"/>
+            <w:lang w:val="en-US"/>
+          </w:rPr>
+          <w:t xml:space="preserve">p </w:t>
+        </w:r>
+        <w:r>
+          <w:rPr>
+            <w:rFonts w:cs="Calibri"/>
+            <w:lang w:val="en-US"/>
+          </w:rPr>
+          <w:t>= 0.</w:t>
+        </w:r>
+        <w:r>
+          <w:rPr>
+            <w:rFonts w:cs="Calibri"/>
+            <w:lang w:val="en-US"/>
+          </w:rPr>
+          <w:t>31</w:t>
+        </w:r>
+        <w:r>
+          <w:rPr>
+            <w:rFonts w:cs="Calibri"/>
+            <w:lang w:val="en-US"/>
+          </w:rPr>
+          <w:t>47</w:t>
+        </w:r>
+        <w:r>
+          <w:rPr>
+            <w:rFonts w:cs="Calibri"/>
+            <w:lang w:val="en-US"/>
+          </w:rPr>
+          <w:t>)</w:t>
+        </w:r>
+        <w:r>
+          <w:rPr>
+            <w:rFonts w:cs="Calibri"/>
+            <w:lang w:val="en-US"/>
+          </w:rPr>
+          <w:t>.</w:t>
+        </w:r>
+        <w:r>
+          <w:rPr>
+            <w:rFonts w:cs="Calibri"/>
+            <w:lang w:val="en-US"/>
+          </w:rPr>
+          <w:t xml:space="preserve"> </w:t>
+        </w:r>
+      </w:ins>
+      <w:ins w:id="541" w:author="Ginot, Samuel" w:date="2024-02-08T16:48:00Z">
+        <w:r>
+          <w:rPr>
+            <w:rFonts w:cs="Calibri"/>
+            <w:lang w:val="en-US"/>
+          </w:rPr>
+          <w:t>(</w:t>
+        </w:r>
+      </w:ins>
+      <w:del w:id="542" w:author="Ginot, Samuel" w:date="2024-02-08T16:42:00Z">
+        <w:r>
+          <w:rPr>
+            <w:rFonts w:cs="Calibri"/>
+            <w:lang w:val="en-US"/>
+          </w:rPr>
+          <w:delText>iTA (CV</w:delText>
+        </w:r>
+        <w:r>
+          <w:rPr>
+            <w:rFonts w:cs="Calibri"/>
+            <w:vertAlign w:val="subscript"/>
+            <w:lang w:val="en-US"/>
+          </w:rPr>
+          <w:delText xml:space="preserve">p </w:delText>
+        </w:r>
+        <w:r>
+          <w:rPr>
+            <w:rFonts w:cs="Calibri"/>
+            <w:lang w:val="en-US"/>
+          </w:rPr>
+          <w:delText>= 0.1716) and iDA (CV</w:delText>
+        </w:r>
+        <w:r>
+          <w:rPr>
+            <w:rFonts w:cs="Calibri"/>
+            <w:vertAlign w:val="subscript"/>
+            <w:lang w:val="en-US"/>
+          </w:rPr>
+          <w:delText xml:space="preserve">p </w:delText>
+        </w:r>
+        <w:r>
+          <w:rPr>
+            <w:rFonts w:cs="Calibri"/>
+            <w:lang w:val="en-US"/>
+          </w:rPr>
+          <w:delText xml:space="preserve">= 0.2128), </w:delText>
+        </w:r>
+      </w:del>
+      <w:del w:id="543" w:author="Ginot, Samuel" w:date="2024-02-08T16:53:00Z">
+        <w:r>
+          <w:rPr>
+            <w:rFonts w:cs="Calibri"/>
+            <w:lang w:val="en-US"/>
+          </w:rPr>
+          <w:delText>slightly higher for bite force (CV</w:delText>
+        </w:r>
+        <w:r>
+          <w:rPr>
+            <w:rFonts w:cs="Calibri"/>
+            <w:vertAlign w:val="subscript"/>
+            <w:lang w:val="en-US"/>
+          </w:rPr>
+          <w:delText xml:space="preserve">p </w:delText>
+        </w:r>
+        <w:r>
+          <w:rPr>
+            <w:rFonts w:cs="Calibri"/>
+            <w:lang w:val="en-US"/>
+          </w:rPr>
+          <w:delText>= 0.3147), and very high for iFA (CV</w:delText>
+        </w:r>
+        <w:r>
+          <w:rPr>
+            <w:rFonts w:cs="Calibri"/>
+            <w:vertAlign w:val="subscript"/>
+            <w:lang w:val="en-US"/>
+          </w:rPr>
+          <w:delText xml:space="preserve">p </w:delText>
+        </w:r>
+        <w:r>
+          <w:rPr>
+            <w:rFonts w:cs="Calibri"/>
+            <w:lang w:val="en-US"/>
+          </w:rPr>
+          <w:delText>= 1.2334).</w:delText>
+        </w:r>
+      </w:del>
+      <w:r>
+        <w:rPr>
+          <w:rFonts w:cs="Calibri"/>
+          <w:lang w:val="en-US"/>
+        </w:rPr>
+        <w:t xml:space="preserve"> For reference we also computed CV</w:t>
       </w:r>
       <w:r>
         <w:rPr>
@@ -5185,7 +7409,7 @@
           <w:rFonts w:cs="Calibri"/>
           <w:lang w:val="en-US"/>
         </w:rPr>
-        <w:t>= 0.1716) and iDA (CV</w:t>
+        <w:t>for head centroid size, which had a much lower value of CV</w:t>
       </w:r>
       <w:r>
         <w:rPr>
@@ -5200,67 +7424,61 @@
           <w:rFonts w:cs="Calibri"/>
           <w:lang w:val="en-US"/>
         </w:rPr>
-        <w:t>= 0.2128), slightly higher for bite force (CV</w:t>
-      </w:r>
-      <w:r>
-        <w:rPr>
-          <w:rFonts w:cs="Calibri"/>
-          <w:vertAlign w:val="subscript"/>
-          <w:lang w:val="en-US"/>
-        </w:rPr>
-        <w:t xml:space="preserve">p </w:t>
-      </w:r>
-      <w:r>
-        <w:rPr>
-          <w:rFonts w:cs="Calibri"/>
-          <w:lang w:val="en-US"/>
-        </w:rPr>
-        <w:t>= 0.3147), and very high for iFA (CV</w:t>
-      </w:r>
-      <w:r>
-        <w:rPr>
-          <w:rFonts w:cs="Calibri"/>
-          <w:vertAlign w:val="subscript"/>
-          <w:lang w:val="en-US"/>
-        </w:rPr>
-        <w:t xml:space="preserve">p </w:t>
-      </w:r>
-      <w:r>
-        <w:rPr>
-          <w:rFonts w:cs="Calibri"/>
-          <w:lang w:val="en-US"/>
-        </w:rPr>
-        <w:t>= 1.2334). For reference we also computed CV</w:t>
-      </w:r>
-      <w:r>
-        <w:rPr>
-          <w:rFonts w:cs="Calibri"/>
-          <w:vertAlign w:val="subscript"/>
-          <w:lang w:val="en-US"/>
-        </w:rPr>
-        <w:t xml:space="preserve">p </w:t>
-      </w:r>
-      <w:r>
-        <w:rPr>
-          <w:rFonts w:cs="Calibri"/>
-          <w:lang w:val="en-US"/>
-        </w:rPr>
-        <w:t>for head centroid size, which had a much lower value of CV</w:t>
-      </w:r>
-      <w:r>
-        <w:rPr>
-          <w:rFonts w:cs="Calibri"/>
-          <w:vertAlign w:val="subscript"/>
-          <w:lang w:val="en-US"/>
-        </w:rPr>
-        <w:t xml:space="preserve">p </w:t>
-      </w:r>
-      <w:r>
-        <w:rPr>
-          <w:rFonts w:cs="Calibri"/>
-          <w:lang w:val="en-US"/>
-        </w:rPr>
-        <w:t>= 0.0506.</w:t>
+        <w:t>= 0.0506</w:t>
+      </w:r>
+      <w:ins w:id="544" w:author="Ginot, Samuel" w:date="2024-02-08T16:53:00Z">
+        <w:r>
+          <w:rPr>
+            <w:rFonts w:cs="Calibri"/>
+            <w:lang w:val="en-US"/>
+          </w:rPr>
+          <w:t xml:space="preserve">, and </w:t>
+        </w:r>
+      </w:ins>
+      <w:ins w:id="545" w:author="Ginot, Samuel" w:date="2024-02-08T16:54:00Z">
+        <w:r>
+          <w:rPr>
+            <w:rFonts w:cs="Calibri"/>
+            <w:lang w:val="en-US"/>
+          </w:rPr>
+          <w:t xml:space="preserve">head length with </w:t>
+        </w:r>
+        <w:r>
+          <w:rPr>
+            <w:rFonts w:cs="Calibri"/>
+            <w:lang w:val="en-US"/>
+          </w:rPr>
+          <w:t>CV</w:t>
+        </w:r>
+        <w:r>
+          <w:rPr>
+            <w:rFonts w:cs="Calibri"/>
+            <w:vertAlign w:val="subscript"/>
+            <w:lang w:val="en-US"/>
+          </w:rPr>
+          <w:t xml:space="preserve">p </w:t>
+        </w:r>
+        <w:r>
+          <w:rPr>
+            <w:rFonts w:cs="Calibri"/>
+            <w:lang w:val="en-US"/>
+          </w:rPr>
+          <w:t>= 0.</w:t>
+        </w:r>
+        <w:r>
+          <w:rPr>
+            <w:rFonts w:cs="Calibri"/>
+            <w:lang w:val="en-US"/>
+          </w:rPr>
+          <w:t>0565</w:t>
+        </w:r>
+      </w:ins>
+      <w:r>
+        <w:rPr>
+          <w:rFonts w:cs="Calibri"/>
+          <w:lang w:val="en-US"/>
+        </w:rPr>
+        <w:t>.</w:t>
       </w:r>
     </w:p>
     <w:p>
@@ -5347,7 +7565,6 @@
           <w:rFonts w:cs="Calibri"/>
           <w:lang w:val="en-US"/>
         </w:rPr>
-        <w:lastRenderedPageBreak/>
         <w:t xml:space="preserve">Despite being recognized as a </w:t>
       </w:r>
       <w:r>
@@ -5366,7 +7583,7 @@
         </w:rPr>
         <w:t xml:space="preserve">, and therefore being an integrated anatomical unit </w:t>
       </w:r>
-      <w:bookmarkStart w:id="377" w:name="ZOTERO_BREF_y0vWAZhyk2XD"/>
+      <w:bookmarkStart w:id="546" w:name="ZOTERO_BREF_y0vWAZhyk2XD"/>
       <w:r>
         <w:rPr>
           <w:rFonts w:cs="Calibri"/>
@@ -5374,7 +7591,7 @@
         </w:rPr>
         <w:t>(Minelli et al., 2013)</w:t>
       </w:r>
-      <w:bookmarkEnd w:id="377"/>
+      <w:bookmarkEnd w:id="546"/>
       <w:r>
         <w:rPr>
           <w:rFonts w:cs="Calibri"/>
@@ -5382,7 +7599,7 @@
         </w:rPr>
         <w:t xml:space="preserve">, our results show that the insect head is also to some extent variationally modular. This result fits with the fact that different parts of the head derive developmentally from various specialized segments </w:t>
       </w:r>
-      <w:bookmarkStart w:id="378" w:name="ZOTERO_BREF_70wft38ECdda"/>
+      <w:bookmarkStart w:id="547" w:name="ZOTERO_BREF_70wft38ECdda"/>
       <w:r>
         <w:rPr>
           <w:rFonts w:cs="Calibri"/>
@@ -5390,7 +7607,7 @@
         </w:rPr>
         <w:t>(Posnien &amp; Bucher, 2010)</w:t>
       </w:r>
-      <w:bookmarkEnd w:id="378"/>
+      <w:bookmarkEnd w:id="547"/>
       <w:r>
         <w:rPr>
           <w:rFonts w:cs="Calibri"/>
@@ -5411,7 +7628,7 @@
         </w:rPr>
         <w:t xml:space="preserve">Indeed, both approaches used to test and compare modularity partitions of the head lend some support to the fact that the left and right mandibles each constitute a variational module (hypothesis (i) of the Introduction). While EMMLi strongly favors partitions in which left and right mandibles are separate modules (Fig. 2C-D), it should be noted that these are also partitions which have a large number of parameters to estimate (Supp. Table 1). As the EMMLi approach was shown to artificially favor partitions with more parameters </w:t>
       </w:r>
-      <w:bookmarkStart w:id="379" w:name="ZOTERO_BREF_iQAmma8wn06h"/>
+      <w:bookmarkStart w:id="548" w:name="ZOTERO_BREF_iQAmma8wn06h"/>
       <w:r>
         <w:rPr>
           <w:rFonts w:cs="Calibri"/>
@@ -5419,15 +7636,19 @@
         </w:rPr>
         <w:t>(Adams &amp; Collyer, 2019)</w:t>
       </w:r>
-      <w:bookmarkEnd w:id="379"/>
-      <w:r>
-        <w:t xml:space="preserve">, this result may therefore be spurious. On the other hand, the CR modularity analyses also showed significant modularity in partitions which separate left and right mandibles (Table 2). Although these partitions are not the ones showing the strongest modularity scores, differences with other partitions are not significant. It therefore appears there is a degree, albeit limited, of variational autonomy between the left and right mandibles. Several factors may play a role in this autonomy: To achieve conspicuously different morphologies, left and right mandible developmental pathways must be neighbouring, but to some extent divergent </w:t>
-      </w:r>
-      <w:bookmarkStart w:id="380" w:name="ZOTERO_BREF_hAtWOIK1s3WR"/>
+      <w:bookmarkEnd w:id="548"/>
+      <w:r>
+        <w:t xml:space="preserve">, this result may therefore be spurious. On the other hand, the CR modularity analyses also showed significant modularity in partitions which separate left and right mandibles (Table 2). Although these partitions are not the ones showing the strongest modularity scores, differences with other partitions are not significant. It therefore appears there is a degree, </w:t>
+      </w:r>
+      <w:r>
+        <w:lastRenderedPageBreak/>
+        <w:t xml:space="preserve">albeit limited, of variational autonomy between the left and right mandibles. Several factors may play a role in this autonomy: To achieve conspicuously different morphologies, left and right mandible developmental pathways must be neighbouring, but to some extent divergent </w:t>
+      </w:r>
+      <w:bookmarkStart w:id="549" w:name="ZOTERO_BREF_hAtWOIK1s3WR"/>
       <w:r>
         <w:t>(Meinhardt, 2001; Palmer, 2004</w:t>
       </w:r>
-      <w:bookmarkEnd w:id="380"/>
+      <w:bookmarkEnd w:id="549"/>
       <w:r>
         <w:t>). This divergence may in turn be a source of decorrelation between mandibles, allowing variable left-right differences, and causing slight variational modularity. Another, non-exclusive possibility is revealed by the relatively large magnitude of FA located at the mandible incisivi (Supp. Fig. 1). Because FA is of random direction, it may also reduce the correlation between left and right mandible shapes. However, the amount of variation explained by FA is very limited in comparison to DA, which would suggest that the influence of FA on modularity patterns is small.</w:t>
       </w:r>
@@ -5445,11 +7666,11 @@
       <w:r>
         <w:t xml:space="preserve"> of iTA and iDA, which fall in the range of values for characters under selection </w:t>
       </w:r>
-      <w:bookmarkStart w:id="381" w:name="ZOTERO_BREF_HUyDELwvmtSo"/>
+      <w:bookmarkStart w:id="550" w:name="ZOTERO_BREF_HUyDELwvmtSo"/>
       <w:r>
         <w:t>(Hansen et al., 2006; Pélabon &amp; Hansen, 2008</w:t>
       </w:r>
-      <w:bookmarkEnd w:id="381"/>
+      <w:bookmarkEnd w:id="550"/>
       <w:r>
         <w:t>).</w:t>
       </w:r>
@@ -5463,11 +7684,11 @@
       <w:r>
         <w:t xml:space="preserve">Variational modularity between the mandibles and the rest of the head might have been expected, considering that the mandibles constitute both a developmentally </w:t>
       </w:r>
-      <w:bookmarkStart w:id="382" w:name="ZOTERO_BREF_vF2GNk5973Xc"/>
+      <w:bookmarkStart w:id="551" w:name="ZOTERO_BREF_vF2GNk5973Xc"/>
       <w:r>
         <w:t>(Posnien &amp; Bucher, 2010</w:t>
       </w:r>
-      <w:bookmarkEnd w:id="382"/>
+      <w:bookmarkEnd w:id="551"/>
       <w:r>
         <w:t xml:space="preserve">) and functionally distinct module. Our results constitute evidence that modularity between the head and the mandibles allows conspicuous asymmetry to appear in the mandibles while maintaining the head's global symmetry. This could potentially be a general rule in cases of conspicuous asymmetry arising in Bilaterians, where modularity may be </w:t>
       </w:r>
@@ -5480,11 +7701,11 @@
       <w:r>
         <w:t xml:space="preserve"> evolutionary way to relax locally the constraints of symmetry, akin to the more general idea that modularity may "favor evolvability by allowing one module to change without interfering with the rest of the organism" </w:t>
       </w:r>
-      <w:bookmarkStart w:id="383" w:name="ZOTERO_BREF_EIYlyl5k9kwt"/>
+      <w:bookmarkStart w:id="552" w:name="ZOTERO_BREF_EIYlyl5k9kwt"/>
       <w:r>
         <w:t>(Hansen, 2003)</w:t>
       </w:r>
-      <w:bookmarkEnd w:id="383"/>
+      <w:bookmarkEnd w:id="552"/>
       <w:r>
         <w:t>.</w:t>
       </w:r>
@@ -5506,7 +7727,7 @@
         </w:rPr>
         <w:t xml:space="preserve"> We instead propose that modularity is one prerequisite for conspicuous asymmetry to start evolving. This fits in our opinion better with the idea that modularity allows traits to evolve independently </w:t>
       </w:r>
-      <w:bookmarkStart w:id="384" w:name="ZOTERO_BREF_GYjtrntB6nLf"/>
+      <w:bookmarkStart w:id="553" w:name="ZOTERO_BREF_GYjtrntB6nLf"/>
       <w:r>
         <w:rPr>
           <w:rFonts w:cs="Calibri"/>
@@ -5514,7 +7735,7 @@
         </w:rPr>
         <w:t>(Hansen, 2003; Zelditch &amp; Goswami, 2021)</w:t>
       </w:r>
-      <w:bookmarkEnd w:id="384"/>
+      <w:bookmarkEnd w:id="553"/>
       <w:r>
         <w:rPr>
           <w:rFonts w:cs="Calibri"/>
@@ -5526,14 +7747,7 @@
         <w:rPr>
           <w:lang w:val="en-US"/>
         </w:rPr>
-        <w:t xml:space="preserve"> It might also be the case that there are </w:t>
-      </w:r>
-      <w:r>
-        <w:rPr>
-          <w:lang w:val="en-US"/>
-        </w:rPr>
-        <w:lastRenderedPageBreak/>
-        <w:t xml:space="preserve">strong evolutionary positive feedbacks between modularity and asymmetry: for example, once conspicuously asymmetric structures appear, they may be used for divergent functions, which would entail disruptive selection, reinforcing integration </w:t>
+        <w:t xml:space="preserve"> It might also be the case that there are strong evolutionary positive feedbacks between modularity and asymmetry: for example, once conspicuously asymmetric structures appear, they may be used for divergent functions, which would entail disruptive selection, reinforcing integration </w:t>
       </w:r>
       <w:r>
         <w:rPr>
@@ -5574,22 +7788,22 @@
       <w:r>
         <w:t xml:space="preserve">In the case of the grasshopper, mandibles are working together to achieve a single function, which certainly constrains the degree of modularity between left and right sides. In other cases, such as claws of lobsters or fiddler crabs, left and right functions are divergent, and one might therefore expect even stronger left-right autonomy, although there is data indicating significant linkage in dimorphic crab claws </w:t>
       </w:r>
-      <w:bookmarkStart w:id="385" w:name="ZOTERO_BREF_BOBZmCpDI6dC"/>
+      <w:bookmarkStart w:id="554" w:name="ZOTERO_BREF_BOBZmCpDI6dC"/>
       <w:r>
         <w:t>(Levinton, 2016)</w:t>
       </w:r>
-      <w:bookmarkEnd w:id="385"/>
+      <w:bookmarkEnd w:id="554"/>
       <w:r>
         <w:t xml:space="preserve">. It should however be noted that such potential left-right autonomy does not necessarily entail differences in the level of within-side integration, and indeed no difference in integration was found in aeglid fighting and non-fighting claws </w:t>
       </w:r>
-      <w:bookmarkStart w:id="386" w:name="ZOTERO_BREF_zlnQ9zcQounR"/>
+      <w:bookmarkStart w:id="555" w:name="ZOTERO_BREF_zlnQ9zcQounR"/>
       <w:r>
         <w:rPr>
           <w:rFonts w:cs="Calibri"/>
         </w:rPr>
         <w:t>(Nogueira et al., 2022)</w:t>
       </w:r>
-      <w:bookmarkEnd w:id="386"/>
+      <w:bookmarkEnd w:id="555"/>
       <w:r>
         <w:t xml:space="preserve">. On the other hand, in cases where asymmetric structures are embedded within symmetric structures, such as the Cetacean skull, one may expect that the degree of modularity between them is reduced, compared to what we observe </w:t>
       </w:r>
@@ -5600,7 +7814,11 @@
         <w:t>in our study</w:t>
       </w:r>
       <w:r>
-        <w:t>. One may also expect that in more symmetrical species, e.g. insects with symmetrical mandibles, Mysticete whales which have symmetrical skulls, or crustaceans with symmetric claws, modularity should be smaller both between left and right sides, and between the studied structure and its anatomical surroundings. This idea is indirectly supported by results from Churchill et al. (2019), who found a larger number of modules in Odontocete whales skulls, compared to classical modularity patterns found in other mammals.</w:t>
+        <w:t xml:space="preserve">. One may also </w:t>
+      </w:r>
+      <w:r>
+        <w:lastRenderedPageBreak/>
+        <w:t>expect that in more symmetrical species, e.g. insects with symmetrical mandibles, Mysticete whales which have symmetrical skulls, or crustaceans with symmetric claws, modularity should be smaller both between left and right sides, and between the studied structure and its anatomical surroundings. This idea is indirectly supported by results from Churchill et al. (2019), who found a larger number of modules in Odontocete whales skulls, compared to classical modularity patterns found in other mammals.</w:t>
       </w:r>
     </w:p>
     <w:p>
@@ -5673,42 +7891,42 @@
       <w:r>
         <w:t xml:space="preserve">There is ongoing discussion in the morphometrics community about the impact of Procrustes superimposition on modularity and integration results </w:t>
       </w:r>
-      <w:bookmarkStart w:id="387" w:name="ZOTERO_BREF_Yrf5xcv0GEvm"/>
+      <w:bookmarkStart w:id="556" w:name="ZOTERO_BREF_Yrf5xcv0GEvm"/>
       <w:r>
         <w:t>(Cardini, 2019, 2023; Zelditch &amp; Swiderski, 2023)</w:t>
       </w:r>
-      <w:bookmarkEnd w:id="387"/>
-      <w:r>
-        <w:t xml:space="preserve">. Previous studies tackling this problem relied heavily on simulations. Here, we analysed an </w:t>
+      <w:bookmarkEnd w:id="556"/>
+      <w:r>
+        <w:t xml:space="preserve">. Previous studies tackling this problem relied heavily on simulations. Here, we analysed an empirical example by running CR analyses twice: first with one global superimposition, and second after applying a module-by-module superimposition. Reassuringly, the results are generally in agreement using both approaches, with all partitions showing significant modularity, and no significant differences between partitions. Furthermore, partitions with the highest modular signal are similar between both approaches, with one major difference in the "Half-Half" partition (Fig. 5) which has the lowest modular signal when using the global superimposition, but the second highest when using module by module superimposition. This phenomenon is most probably explained by the loss of size relationships between halves in the module-by-module approach. Indeed, since one mandible is shorter than the other, but both halves of the head capsule are of similar size, when splitting the halves, the scaling step of Procrustes superimposition will therefore mostly be affected by the degree of asymmetry in the mandibles, causing decorrelation, and increasing modularity. This phenomenon had been anticipated </w:t>
+      </w:r>
+      <w:bookmarkStart w:id="557" w:name="ZOTERO_BREF_8JJFafQNgahK"/>
+      <w:r>
+        <w:t>(Cardini, 2019)</w:t>
+      </w:r>
+      <w:bookmarkEnd w:id="557"/>
+      <w:r>
+        <w:t>, and the loss of spatial and size relationships between modules explains that Z</w:t>
+      </w:r>
+      <w:r>
+        <w:rPr>
+          <w:vertAlign w:val="subscript"/>
+        </w:rPr>
+        <w:t>CR</w:t>
+      </w:r>
+      <w:r>
+        <w:t xml:space="preserve"> values are almost always higher with the module-by-module superimposition. Regarding the integration results, although the degree of integration computed for the different partitions is correlated between the global and module by module approaches (Supp. Fig. 2), the agreement does not appear as good as for modularity. Indeed, while integration is always significant using the global superimposition, corroborating results from </w:t>
+      </w:r>
+      <w:bookmarkStart w:id="558" w:name="ZOTERO_BREF_6nuP9c2X3iMo"/>
+      <w:r>
+        <w:t>(Zelditch &amp; Swiderski, 2023)</w:t>
+      </w:r>
+      <w:bookmarkEnd w:id="558"/>
+      <w:r>
+        <w:t xml:space="preserve">, </w:t>
       </w:r>
       <w:r>
         <w:lastRenderedPageBreak/>
-        <w:t xml:space="preserve">empirical example by running CR analyses twice: first with one global superimposition, and second after applying a module-by-module superimposition. Reassuringly, the results are generally in agreement using both approaches, with all partitions showing significant modularity, and no significant differences between partitions. Furthermore, partitions with the highest modular signal are similar between both approaches, with one major difference in the "Half-Half" partition (Fig. 5) which has the lowest modular signal when using the global superimposition, but the second highest when using module by module superimposition. This phenomenon is most probably explained by the loss of size relationships between halves in the module-by-module approach. Indeed, since one mandible is shorter than the other, but both halves of the head capsule are of similar size, when splitting the halves, the scaling step of Procrustes superimposition will therefore mostly be affected by the degree of asymmetry in the mandibles, causing decorrelation, and increasing modularity. This phenomenon had been anticipated </w:t>
-      </w:r>
-      <w:bookmarkStart w:id="388" w:name="ZOTERO_BREF_8JJFafQNgahK"/>
-      <w:r>
-        <w:t>(Cardini, 2019)</w:t>
-      </w:r>
-      <w:bookmarkEnd w:id="388"/>
-      <w:r>
-        <w:t>, and the loss of spatial and size relationships between modules explains that Z</w:t>
-      </w:r>
-      <w:r>
-        <w:rPr>
-          <w:vertAlign w:val="subscript"/>
-        </w:rPr>
-        <w:t>CR</w:t>
-      </w:r>
-      <w:r>
-        <w:t xml:space="preserve"> values are almost always higher with the module-by-module superimposition. Regarding the integration results, although the degree of integration computed for the different partitions is correlated between the global and module by module approaches (Supp. Fig. 2), the agreement does not appear as good as for modularity. Indeed, while integration is always significant using the global superimposition, corroborating results from </w:t>
-      </w:r>
-      <w:bookmarkStart w:id="389" w:name="ZOTERO_BREF_6nuP9c2X3iMo"/>
-      <w:r>
-        <w:t>(Zelditch &amp; Swiderski, 2023)</w:t>
-      </w:r>
-      <w:bookmarkEnd w:id="389"/>
-      <w:r>
-        <w:t>, only around half of the cases are significant when using module by module superimposition. Once again, this is certainly due to the fact that module by module superimposition necessarily removes spatial and size covariance between modules. However, it remains unknown how much of true biological covariance may also be lost in that process. We would argue that using module by module superimposition before integration analyses can therefore be taken as a conservative approach, lending strong confidence in the cases in which integration remains significant, although it may at the same time entail some false negative results.</w:t>
+        <w:t>only around half of the cases are significant when using module by module superimposition. Once again, this is certainly due to the fact that module by module superimposition necessarily removes spatial and size covariance between modules. However, it remains unknown how much of true biological covariance may also be lost in that process. We would argue that using module by module superimposition before integration analyses can therefore be taken as a conservative approach, lending strong confidence in the cases in which integration remains significant, although it may at the same time entail some false negative results.</w:t>
       </w:r>
     </w:p>
     <w:p>
@@ -5742,11 +7960,11 @@
       <w:r>
         <w:t xml:space="preserve">, which appears in accordance with the fact that iDA and iTA are indeed under selection, with values matching those for other selected characters reviewed by </w:t>
       </w:r>
-      <w:bookmarkStart w:id="390" w:name="ZOTERO_BREF_OpQL5eAzXmdr"/>
+      <w:bookmarkStart w:id="559" w:name="ZOTERO_BREF_OpQL5eAzXmdr"/>
       <w:r>
         <w:t>(Hansen et al., 2006)</w:t>
       </w:r>
-      <w:bookmarkEnd w:id="390"/>
+      <w:bookmarkEnd w:id="559"/>
       <w:r>
         <w:t>. The absence of relationship revealed here may therefore have two explanations: (i) the degree of asymmetry may impact shearing forces and occlusion, but not static equilibrium bite forces at the tip of the incisivi, as we measure here, or (ii) because mandible shapes are selected to fit each other, variation in the degree of asymmetry is limited, while variation in bite force may be increased by other unrelated factors (for example environmental or experimental), which could explain why CV</w:t>
       </w:r>
@@ -5797,7 +8015,7 @@
         </w:rPr>
         <w:t xml:space="preserve">Modularity is often referred to as a mechanism which allows phenotypic diversification by allowing different anatomical parts to evolve in relative independence </w:t>
       </w:r>
-      <w:bookmarkStart w:id="391" w:name="ZOTERO_BREF_fNMP0XcL0IAR"/>
+      <w:bookmarkStart w:id="560" w:name="ZOTERO_BREF_fNMP0XcL0IAR"/>
       <w:r>
         <w:rPr>
           <w:rFonts w:cs="Calibri"/>
@@ -5805,7 +8023,7 @@
         </w:rPr>
         <w:t>(Hansen, 2003; Zelditch &amp; Goswami, 2021)</w:t>
       </w:r>
-      <w:bookmarkEnd w:id="391"/>
+      <w:bookmarkEnd w:id="560"/>
       <w:r>
         <w:t xml:space="preserve">. Our results constitute some of the first evidence that modularity may indeed have a role in the evolution of disrupted symmetry, here in the head and mandibles of grasshoppers. This potential link between conspicuous asymmetry and modularity had, to our knowledge, </w:t>
       </w:r>
@@ -5813,23 +8031,16 @@
         <w:rPr>
           <w:lang w:val="en-US"/>
         </w:rPr>
-        <w:t xml:space="preserve">only been suggested </w:t>
-      </w:r>
-      <w:r>
-        <w:rPr>
-          <w:lang w:val="en-US"/>
-        </w:rPr>
-        <w:lastRenderedPageBreak/>
-        <w:t xml:space="preserve">once before </w:t>
-      </w:r>
-      <w:bookmarkStart w:id="392" w:name="ZOTERO_BREF_lnt6l2WUGdp6"/>
+        <w:t xml:space="preserve">only been suggested once before </w:t>
+      </w:r>
+      <w:bookmarkStart w:id="561" w:name="ZOTERO_BREF_lnt6l2WUGdp6"/>
       <w:r>
         <w:rPr>
           <w:rFonts w:cs="Calibri"/>
         </w:rPr>
         <w:t>(Churchill et al., 2019)</w:t>
       </w:r>
-      <w:bookmarkEnd w:id="392"/>
+      <w:bookmarkEnd w:id="561"/>
       <w:r>
         <w:rPr>
           <w:rFonts w:cs="Calibri"/>
@@ -5855,14 +8066,14 @@
         </w:rPr>
         <w:t xml:space="preserve">in the context of hybridization </w:t>
       </w:r>
-      <w:bookmarkStart w:id="393" w:name="ZOTERO_BREF_JqTV4awXSRai"/>
+      <w:bookmarkStart w:id="562" w:name="ZOTERO_BREF_JqTV4awXSRai"/>
       <w:r>
         <w:rPr>
           <w:rFonts w:cs="Calibri"/>
         </w:rPr>
         <w:t>(Parr et al., 2016)</w:t>
       </w:r>
-      <w:bookmarkEnd w:id="393"/>
+      <w:bookmarkEnd w:id="562"/>
       <w:r>
         <w:rPr>
           <w:rFonts w:cs="Calibri"/>
@@ -5870,14 +8081,14 @@
         </w:rPr>
         <w:t xml:space="preserve">, in non-conspicuously asymmetric animals (dogs and dingoes). This may hint at one possible way for conspicuous asymmetry to start appearing, with hybridization disrupting integration and modularity patterns within each species. Genetic assimilation has been suggested </w:t>
       </w:r>
-      <w:bookmarkStart w:id="394" w:name="ZOTERO_BREF_YlZm9QtxawrT"/>
+      <w:bookmarkStart w:id="563" w:name="ZOTERO_BREF_YlZm9QtxawrT"/>
       <w:r>
         <w:rPr>
           <w:rFonts w:cs="Calibri"/>
         </w:rPr>
         <w:t>(Palmer, 1996, 2004)</w:t>
       </w:r>
-      <w:bookmarkEnd w:id="394"/>
+      <w:bookmarkEnd w:id="563"/>
       <w:r>
         <w:rPr>
           <w:rFonts w:cs="Calibri"/>
@@ -5932,16 +8143,20 @@
         </w:rPr>
         <w:t xml:space="preserve"> </w:t>
       </w:r>
-      <w:bookmarkStart w:id="395" w:name="ZOTERO_BREF_xAXZTU3NLFdd"/>
+      <w:bookmarkStart w:id="564" w:name="ZOTERO_BREF_xAXZTU3NLFdd"/>
       <w:r>
         <w:rPr>
           <w:rFonts w:cs="Calibri"/>
         </w:rPr>
         <w:t>(Palmer, 1996)</w:t>
       </w:r>
-      <w:bookmarkEnd w:id="395"/>
-      <w:r>
-        <w:t>. Second, conspicuous asymmetries, which constitute a kind of "internal" diversification of homologous structures, would be a good model to test the idea that modularity is key in phenotypic diversification. This could be tested in at least three complementary ways: (i) By comparing modularity levels of the same structures between related species either showing conspicuous asymmetry or not, with the expectation that "asymmetric species" should show stronger left-right modularity as well as stronger modularity between symmetrical and asymmetrical structures, compared to "symmetric species". (ii) In species which have serially homologous structures, some of which are conspicuously asymmetric while others not (e.g. arthropod appendages), with the expectation that the asymmetrical structures would have stronger left-right modularity compared to their symmetrical serial homologs. (iii) Across clades and across structures, the strongest left-right modularity should be found in structures in which the left and right sides achieve different functions, intermediate modularity should be found in structures showing left-right differences allowing them to achieve a common function, and the lowest left-right modularity may be found in structures in which the left and right sides are physically tightly connected.</w:t>
+      <w:bookmarkEnd w:id="564"/>
+      <w:r>
+        <w:t xml:space="preserve">. Second, conspicuous asymmetries, which constitute a kind of "internal" diversification of homologous structures, would be a good model to test the idea that modularity is key in phenotypic diversification. This could be tested in at least three complementary ways: (i) By comparing modularity levels of the same </w:t>
+      </w:r>
+      <w:r>
+        <w:lastRenderedPageBreak/>
+        <w:t>structures between related species either showing conspicuous asymmetry or not, with the expectation that "asymmetric species" should show stronger left-right modularity as well as stronger modularity between symmetrical and asymmetrical structures, compared to "symmetric species". (ii) In species which have serially homologous structures, some of which are conspicuously asymmetric while others not (e.g. arthropod appendages), with the expectation that the asymmetrical structures would have stronger left-right modularity compared to their symmetrical serial homologs. (iii) Across clades and across structures, the strongest left-right modularity should be found in structures in which the left and right sides achieve different functions, intermediate modularity should be found in structures showing left-right differences allowing them to achieve a common function, and the lowest left-right modularity may be found in structures in which the left and right sides are physically tightly connected.</w:t>
       </w:r>
       <w:r>
         <w:br w:type="page"/>
@@ -14220,7 +16435,7 @@
       <w:pPr>
         <w:pStyle w:val="Bibliography"/>
       </w:pPr>
-      <w:bookmarkStart w:id="396" w:name="ZOTERO_BREF_jdDvV9N3urIO"/>
+      <w:bookmarkStart w:id="565" w:name="ZOTERO_BREF_jdDvV9N3urIO"/>
       <w:r>
         <w:lastRenderedPageBreak/>
         <w:t xml:space="preserve">Adams, D. C. (2016). Evaluating modularity in morphometric data: Challenges with the RV coefficient and a new test measure. </w:t>
@@ -14876,9 +17091,6 @@
         <w:pStyle w:val="Bibliography"/>
         <w:rPr>
           <w:lang w:val="de-DE"/>
-          <w:rPrChange w:id="397" w:author="Ginot, Samuel" w:date="2024-02-06T15:59:00Z">
-            <w:rPr/>
-          </w:rPrChange>
         </w:rPr>
       </w:pPr>
       <w:r>
@@ -14889,21 +17101,12 @@
           <w:i/>
           <w:iCs/>
           <w:lang w:val="de-DE"/>
-          <w:rPrChange w:id="398" w:author="Ginot, Samuel" w:date="2024-02-06T15:59:00Z">
-            <w:rPr>
-              <w:i/>
-              <w:iCs/>
-            </w:rPr>
-          </w:rPrChange>
         </w:rPr>
         <w:t>The American Naturalist</w:t>
       </w:r>
       <w:r>
         <w:rPr>
           <w:lang w:val="de-DE"/>
-          <w:rPrChange w:id="399" w:author="Ginot, Samuel" w:date="2024-02-06T15:59:00Z">
-            <w:rPr/>
-          </w:rPrChange>
         </w:rPr>
         <w:t xml:space="preserve">, </w:t>
       </w:r>
@@ -14912,21 +17115,12 @@
           <w:i/>
           <w:iCs/>
           <w:lang w:val="de-DE"/>
-          <w:rPrChange w:id="400" w:author="Ginot, Samuel" w:date="2024-02-06T15:59:00Z">
-            <w:rPr>
-              <w:i/>
-              <w:iCs/>
-            </w:rPr>
-          </w:rPrChange>
         </w:rPr>
         <w:t>168</w:t>
       </w:r>
       <w:r>
         <w:rPr>
           <w:lang w:val="de-DE"/>
-          <w:rPrChange w:id="401" w:author="Ginot, Samuel" w:date="2024-02-06T15:59:00Z">
-            <w:rPr/>
-          </w:rPrChange>
         </w:rPr>
         <w:t>(2), 168–181. https://doi.org/10.1086/505768</w:t>
       </w:r>
@@ -14938,9 +17132,6 @@
       <w:r>
         <w:rPr>
           <w:lang w:val="de-DE"/>
-          <w:rPrChange w:id="402" w:author="Ginot, Samuel" w:date="2024-02-06T15:59:00Z">
-            <w:rPr/>
-          </w:rPrChange>
         </w:rPr>
         <w:t xml:space="preserve">Huggenberger, S., Leidenberger, S., &amp; Oelschläger, H. H. A. (2017). </w:t>
       </w:r>
@@ -15599,27 +17790,17 @@
         <w:pStyle w:val="Bibliography"/>
       </w:pPr>
       <w:r>
-        <w:t xml:space="preserve">Rühr, P., &amp; Blanke, A. (2022). ForceX and ForceR: A mobile setup and R package to measure and analyse a wide range of animal closing forces. </w:t>
+        <w:t xml:space="preserve">R Core Team. (2022). </w:t>
       </w:r>
       <w:r>
         <w:rPr>
           <w:i/>
           <w:iCs/>
         </w:rPr>
-        <w:t>Methods in Ecology and Evolution</w:t>
-      </w:r>
-      <w:r>
-        <w:t xml:space="preserve">, </w:t>
-      </w:r>
-      <w:r>
-        <w:rPr>
-          <w:i/>
-          <w:iCs/>
-        </w:rPr>
-        <w:t>13</w:t>
-      </w:r>
-      <w:r>
-        <w:t>(9), 1938–1948. https://doi.org/10.1111/2041-210X.13909</w:t>
+        <w:t>R: A language and environment for statistical computing.</w:t>
+      </w:r>
+      <w:r>
+        <w:t xml:space="preserve"> (4.2.1) [Computer software]. R Foundation for Statistical Computing,. https://www.R-project.org/</w:t>
       </w:r>
     </w:p>
     <w:p>
@@ -15627,14 +17808,14 @@
         <w:pStyle w:val="Bibliography"/>
       </w:pPr>
       <w:r>
-        <w:t xml:space="preserve">Savriama, Y., Vitulo, M., Gerber, S., Debat, V., &amp; Fusco, G. (2016). Modularity and developmental stability in segmented animals: Variation in translational asymmetry in geophilomorph centipedes. </w:t>
+        <w:t xml:space="preserve">Rühr, P., &amp; Blanke, A. (2022). ForceX and ForceR: A mobile setup and R package to measure and analyse a wide range of animal closing forces. </w:t>
       </w:r>
       <w:r>
         <w:rPr>
           <w:i/>
           <w:iCs/>
         </w:rPr>
-        <w:t>Development Genes and Evolution</w:t>
+        <w:t>Methods in Ecology and Evolution</w:t>
       </w:r>
       <w:r>
         <w:t xml:space="preserve">, </w:t>
@@ -15644,10 +17825,10 @@
           <w:i/>
           <w:iCs/>
         </w:rPr>
-        <w:t>226</w:t>
-      </w:r>
-      <w:r>
-        <w:t>(3), 187–196. https://doi.org/10.1007/s00427-016-0538-3</w:t>
+        <w:t>13</w:t>
+      </w:r>
+      <w:r>
+        <w:t>(9), 1938–1948. https://doi.org/10.1111/2041-210X.13909</w:t>
       </w:r>
     </w:p>
     <w:p>
@@ -15655,14 +17836,14 @@
         <w:pStyle w:val="Bibliography"/>
       </w:pPr>
       <w:r>
-        <w:t xml:space="preserve">Tiwari, S., Nambiar, S., &amp; Unnikrishnan, B. (2017). Chewing side preference—Impact on facial symmetry, dentition and temporomandibular joint and its correlation with handedness. </w:t>
+        <w:t xml:space="preserve">Savriama, Y., Vitulo, M., Gerber, S., Debat, V., &amp; Fusco, G. (2016). Modularity and developmental stability in segmented animals: Variation in translational asymmetry in geophilomorph centipedes. </w:t>
       </w:r>
       <w:r>
         <w:rPr>
           <w:i/>
           <w:iCs/>
         </w:rPr>
-        <w:t>Journal of Orofacial Sciences</w:t>
+        <w:t>Development Genes and Evolution</w:t>
       </w:r>
       <w:r>
         <w:t xml:space="preserve">, </w:t>
@@ -15672,10 +17853,10 @@
           <w:i/>
           <w:iCs/>
         </w:rPr>
-        <w:t>9</w:t>
-      </w:r>
-      <w:r>
-        <w:t>(1), 22. https://doi.org/10.4103/jofs.jofs_74_16</w:t>
+        <w:t>226</w:t>
+      </w:r>
+      <w:r>
+        <w:t>(3), 187–196. https://doi.org/10.1007/s00427-016-0538-3</w:t>
       </w:r>
     </w:p>
     <w:p>
@@ -15683,14 +17864,14 @@
         <w:pStyle w:val="Bibliography"/>
       </w:pPr>
       <w:r>
-        <w:t xml:space="preserve">Van Valen, L. (1962). A Study of Fluctuating Asymmetry. </w:t>
+        <w:t xml:space="preserve">Tiwari, S., Nambiar, S., &amp; Unnikrishnan, B. (2017). Chewing side preference—Impact on facial symmetry, dentition and temporomandibular joint and its correlation with handedness. </w:t>
       </w:r>
       <w:r>
         <w:rPr>
           <w:i/>
           <w:iCs/>
         </w:rPr>
-        <w:t>Evolution</w:t>
+        <w:t>Journal of Orofacial Sciences</w:t>
       </w:r>
       <w:r>
         <w:t xml:space="preserve">, </w:t>
@@ -15700,10 +17881,10 @@
           <w:i/>
           <w:iCs/>
         </w:rPr>
-        <w:t>16</w:t>
-      </w:r>
-      <w:r>
-        <w:t>(2), 125–142.</w:t>
+        <w:t>9</w:t>
+      </w:r>
+      <w:r>
+        <w:t>(1), 22. https://doi.org/10.4103/jofs.jofs_74_16</w:t>
       </w:r>
     </w:p>
     <w:p>
@@ -15711,14 +17892,14 @@
         <w:pStyle w:val="Bibliography"/>
       </w:pPr>
       <w:r>
-        <w:t xml:space="preserve">Wagner, G. P., Pavlicev, M., &amp; Cheverud, J. M. (2007). The road to modularity. </w:t>
+        <w:t xml:space="preserve">Van Valen, L. (1962). A Study of Fluctuating Asymmetry. </w:t>
       </w:r>
       <w:r>
         <w:rPr>
           <w:i/>
           <w:iCs/>
         </w:rPr>
-        <w:t>Nature Reviews Genetics</w:t>
+        <w:t>Evolution</w:t>
       </w:r>
       <w:r>
         <w:t xml:space="preserve">, </w:t>
@@ -15728,10 +17909,10 @@
           <w:i/>
           <w:iCs/>
         </w:rPr>
-        <w:t>8</w:t>
-      </w:r>
-      <w:r>
-        <w:t>(12), 921–931. https://doi.org/10.1038/nrg2267</w:t>
+        <w:t>16</w:t>
+      </w:r>
+      <w:r>
+        <w:t>(2), 125–142.</w:t>
       </w:r>
     </w:p>
     <w:p>
@@ -15739,14 +17920,14 @@
         <w:pStyle w:val="Bibliography"/>
       </w:pPr>
       <w:r>
-        <w:t xml:space="preserve">Zelditch, M. L., &amp; Goswami, A. (2021). What does modularity mean? </w:t>
+        <w:t xml:space="preserve">Wagner, G. P., Pavlicev, M., &amp; Cheverud, J. M. (2007). The road to modularity. </w:t>
       </w:r>
       <w:r>
         <w:rPr>
           <w:i/>
           <w:iCs/>
         </w:rPr>
-        <w:t>Evolution &amp; Development</w:t>
+        <w:t>Nature Reviews Genetics</w:t>
       </w:r>
       <w:r>
         <w:t xml:space="preserve">, </w:t>
@@ -15756,10 +17937,10 @@
           <w:i/>
           <w:iCs/>
         </w:rPr>
-        <w:t>23</w:t>
-      </w:r>
-      <w:r>
-        <w:t>(5), 377–403. https://doi.org/10.1111/ede.12390</w:t>
+        <w:t>8</w:t>
+      </w:r>
+      <w:r>
+        <w:t>(12), 921–931. https://doi.org/10.1038/nrg2267</w:t>
       </w:r>
     </w:p>
     <w:p>
@@ -15767,14 +17948,14 @@
         <w:pStyle w:val="Bibliography"/>
       </w:pPr>
       <w:r>
-        <w:t xml:space="preserve">Zelditch, M. L., &amp; Swiderski, D. L. (2023). Effects of Procrustes Superimposition and Semilandmark Sliding on Modularity and Integration: An Investigation Using Simulations of Biological Data. </w:t>
+        <w:t xml:space="preserve">Zelditch, M. L., &amp; Goswami, A. (2021). What does modularity mean? </w:t>
       </w:r>
       <w:r>
         <w:rPr>
           <w:i/>
           <w:iCs/>
         </w:rPr>
-        <w:t>Evolutionary Biology</w:t>
+        <w:t>Evolution &amp; Development</w:t>
       </w:r>
       <w:r>
         <w:t xml:space="preserve">, </w:t>
@@ -15784,13 +17965,41 @@
           <w:i/>
           <w:iCs/>
         </w:rPr>
+        <w:t>23</w:t>
+      </w:r>
+      <w:r>
+        <w:t>(5), 377–403. https://doi.org/10.1111/ede.12390</w:t>
+      </w:r>
+    </w:p>
+    <w:p>
+      <w:pPr>
+        <w:pStyle w:val="Bibliography"/>
+      </w:pPr>
+      <w:r>
+        <w:t xml:space="preserve">Zelditch, M. L., &amp; Swiderski, D. L. (2023). Effects of Procrustes Superimposition and Semilandmark Sliding on Modularity and Integration: An Investigation Using Simulations of Biological Data. </w:t>
+      </w:r>
+      <w:r>
+        <w:rPr>
+          <w:i/>
+          <w:iCs/>
+        </w:rPr>
+        <w:t>Evolutionary Biology</w:t>
+      </w:r>
+      <w:r>
+        <w:t xml:space="preserve">, </w:t>
+      </w:r>
+      <w:r>
+        <w:rPr>
+          <w:i/>
+          <w:iCs/>
+        </w:rPr>
         <w:t>50</w:t>
       </w:r>
       <w:r>
         <w:t>(2), 147–169. https://doi.org/10.1007/s11692-023-09600-9</w:t>
       </w:r>
     </w:p>
-    <w:bookmarkEnd w:id="396"/>
+    <w:bookmarkEnd w:id="565"/>
     <w:p>
       <w:pPr>
         <w:pStyle w:val="Bibliography"/>
@@ -16226,7 +18435,6 @@
   <w:style w:type="character" w:default="1" w:styleId="DefaultParagraphFont">
     <w:name w:val="Default Paragraph Font"/>
     <w:uiPriority w:val="1"/>
-    <w:semiHidden/>
     <w:unhideWhenUsed/>
   </w:style>
   <w:style w:type="table" w:default="1" w:styleId="TableNormal">

</xml_diff>